<commit_message>
New 81-messages test input for MPS-CAN Analyzer 0.2
</commit_message>
<xml_diff>
--- a/readme.docx
+++ b/readme.docx
@@ -22,37 +22,7 @@
         <w:rPr>
           <w:lang w:val="en-US"/>
         </w:rPr>
-        <w:t xml:space="preserve">Select the base analysis. Only </w:t>
-      </w:r>
-      <w:r>
-        <w:rPr>
-          <w:lang w:val="en-US"/>
-        </w:rPr>
-        <w:t>“</w:t>
-      </w:r>
-      <w:r>
-        <w:rPr>
-          <w:lang w:val="en-US"/>
-        </w:rPr>
-        <w:t>priority</w:t>
-      </w:r>
-      <w:r>
-        <w:rPr>
-          <w:lang w:val="en-US"/>
-        </w:rPr>
-        <w:t xml:space="preserve"> based” analysis is included in this </w:t>
-      </w:r>
-      <w:r>
-        <w:rPr>
-          <w:lang w:val="en-US"/>
-        </w:rPr>
-        <w:t>release</w:t>
-      </w:r>
-      <w:r>
-        <w:rPr>
-          <w:lang w:val="en-US"/>
-        </w:rPr>
-        <w:t>.</w:t>
+        <w:t>Provide the network speed in bits per second. If the intended speed is 250Kbps then 250000 should be entered.</w:t>
       </w:r>
     </w:p>
     <w:p>
@@ -70,7 +40,33 @@
         <w:rPr>
           <w:lang w:val="en-US"/>
         </w:rPr>
-        <w:t>Provide the network speed in bits per second. If the intended speed is 250Kbps then 250000 should be entered.</w:t>
+        <w:t xml:space="preserve">Create a new node by clicking the </w:t>
+      </w:r>
+      <w:r>
+        <w:rPr>
+          <w:lang w:val="en-US"/>
+        </w:rPr>
+        <w:t>“New N</w:t>
+      </w:r>
+      <w:r>
+        <w:rPr>
+          <w:lang w:val="en-US"/>
+        </w:rPr>
+        <w:t>ode</w:t>
+      </w:r>
+      <w:r>
+        <w:rPr>
+          <w:lang w:val="en-US"/>
+        </w:rPr>
+        <w:t>”</w:t>
+      </w:r>
+      <w:bookmarkStart w:id="0" w:name="_GoBack"/>
+      <w:bookmarkEnd w:id="0"/>
+      <w:r>
+        <w:rPr>
+          <w:lang w:val="en-US"/>
+        </w:rPr>
+        <w:t xml:space="preserve"> button. Specify the type of transmit buffers used in the CAN controller of the node. There are six nodes in the test input. Hence, six nodes should be created with any choice of transmit buffers.</w:t>
       </w:r>
     </w:p>
     <w:p>
@@ -88,7 +84,103 @@
         <w:rPr>
           <w:lang w:val="en-US"/>
         </w:rPr>
-        <w:t>Select the number of nodes. For the test inputs, there are two nodes in the system.</w:t>
+        <w:t xml:space="preserve">After creating the nodes, </w:t>
+      </w:r>
+      <w:r>
+        <w:rPr>
+          <w:lang w:val="en-US"/>
+        </w:rPr>
+        <w:t xml:space="preserve">create messages by clicking the </w:t>
+      </w:r>
+      <w:r>
+        <w:rPr>
+          <w:lang w:val="en-US"/>
+        </w:rPr>
+        <w:t>“New M</w:t>
+      </w:r>
+      <w:r>
+        <w:rPr>
+          <w:lang w:val="en-US"/>
+        </w:rPr>
+        <w:t>e</w:t>
+      </w:r>
+      <w:r>
+        <w:rPr>
+          <w:lang w:val="en-US"/>
+        </w:rPr>
+        <w:t>ssage” button</w:t>
+      </w:r>
+      <w:r>
+        <w:rPr>
+          <w:lang w:val="en-US"/>
+        </w:rPr>
+        <w:t>. Enter the required parameters. Alternatively, you can also load</w:t>
+      </w:r>
+      <w:r>
+        <w:rPr>
+          <w:lang w:val="en-US"/>
+        </w:rPr>
+        <w:t xml:space="preserve"> messages from </w:t>
+      </w:r>
+      <w:r>
+        <w:rPr>
+          <w:lang w:val="en-US"/>
+        </w:rPr>
+        <w:t xml:space="preserve">the </w:t>
+      </w:r>
+      <w:r>
+        <w:rPr>
+          <w:lang w:val="en-US"/>
+        </w:rPr>
+        <w:t>test file “</w:t>
+      </w:r>
+      <w:r>
+        <w:rPr>
+          <w:lang w:val="en-US"/>
+        </w:rPr>
+        <w:t>JSA-WATERS-81</w:t>
+      </w:r>
+      <w:r>
+        <w:rPr>
+          <w:lang w:val="en-US"/>
+        </w:rPr>
+        <w:t xml:space="preserve">.dat”. </w:t>
+      </w:r>
+      <w:r>
+        <w:rPr>
+          <w:lang w:val="en-US"/>
+        </w:rPr>
+        <w:t>This file includes 81 messages out of which 27</w:t>
+      </w:r>
+      <w:r>
+        <w:rPr>
+          <w:lang w:val="en-US"/>
+        </w:rPr>
+        <w:t xml:space="preserve"> are periodic, 2</w:t>
+      </w:r>
+      <w:r>
+        <w:rPr>
+          <w:lang w:val="en-US"/>
+        </w:rPr>
+        <w:t>7</w:t>
+      </w:r>
+      <w:r>
+        <w:rPr>
+          <w:lang w:val="en-US"/>
+        </w:rPr>
+        <w:t xml:space="preserve"> are sporadic, </w:t>
+      </w:r>
+      <w:r>
+        <w:rPr>
+          <w:lang w:val="en-US"/>
+        </w:rPr>
+        <w:t>and the remaining 27</w:t>
+      </w:r>
+      <w:r>
+        <w:rPr>
+          <w:lang w:val="en-US"/>
+        </w:rPr>
+        <w:t xml:space="preserve"> are mixed.</w:t>
       </w:r>
     </w:p>
     <w:p>
@@ -106,160 +198,7 @@
         <w:rPr>
           <w:lang w:val="en-US"/>
         </w:rPr>
-        <w:t>Either click “New M</w:t>
-      </w:r>
-      <w:r>
-        <w:rPr>
-          <w:lang w:val="en-US"/>
-        </w:rPr>
-        <w:t>e</w:t>
-      </w:r>
-      <w:r>
-        <w:rPr>
-          <w:lang w:val="en-US"/>
-        </w:rPr>
-        <w:t xml:space="preserve">ssage” button to enter </w:t>
-      </w:r>
-      <w:r>
-        <w:rPr>
-          <w:lang w:val="en-US"/>
-        </w:rPr>
-        <w:t>new message</w:t>
-      </w:r>
-      <w:r>
-        <w:rPr>
-          <w:lang w:val="en-US"/>
-        </w:rPr>
-        <w:t xml:space="preserve"> or click load button to load messages from </w:t>
-      </w:r>
-      <w:r>
-        <w:rPr>
-          <w:lang w:val="en-US"/>
-        </w:rPr>
-        <w:t xml:space="preserve">the </w:t>
-      </w:r>
-      <w:bookmarkStart w:id="0" w:name="_GoBack"/>
-      <w:bookmarkEnd w:id="0"/>
-      <w:r>
-        <w:rPr>
-          <w:lang w:val="en-US"/>
-        </w:rPr>
-        <w:t>test file “</w:t>
-      </w:r>
-      <w:r>
-        <w:rPr>
-          <w:lang w:val="en-US"/>
-        </w:rPr>
-        <w:t>10Msgs_Prio-based</w:t>
-      </w:r>
-      <w:r>
-        <w:rPr>
-          <w:lang w:val="en-US"/>
-        </w:rPr>
-        <w:t xml:space="preserve">.dat”. </w:t>
-      </w:r>
-      <w:r>
-        <w:rPr>
-          <w:lang w:val="en-US"/>
-        </w:rPr>
-        <w:t xml:space="preserve">This file includes 10 messages out of which 4 are periodic, 2 are sporadic, </w:t>
-      </w:r>
-      <w:r>
-        <w:rPr>
-          <w:lang w:val="en-US"/>
-        </w:rPr>
-        <w:t>and 4</w:t>
-      </w:r>
-      <w:r>
-        <w:rPr>
-          <w:lang w:val="en-US"/>
-        </w:rPr>
-        <w:t xml:space="preserve"> are mixed.</w:t>
-      </w:r>
-    </w:p>
-    <w:p>
-      <w:pPr>
-        <w:pStyle w:val="ListParagraph"/>
-        <w:numPr>
-          <w:ilvl w:val="0"/>
-          <w:numId w:val="1"/>
-        </w:numPr>
-        <w:rPr>
-          <w:lang w:val="en-US"/>
-        </w:rPr>
-      </w:pPr>
-      <w:r>
-        <w:rPr>
-          <w:lang w:val="en-US"/>
-        </w:rPr>
         <w:t>Click the “Analyze” button to calculate the worst-case response times of messages and network utilization.</w:t>
-      </w:r>
-    </w:p>
-    <w:p>
-      <w:pPr>
-        <w:rPr>
-          <w:lang w:val="en-US"/>
-        </w:rPr>
-      </w:pPr>
-      <w:r>
-        <w:rPr>
-          <w:lang w:val="en-US"/>
-        </w:rPr>
-        <w:t>Note</w:t>
-      </w:r>
-      <w:r>
-        <w:rPr>
-          <w:lang w:val="en-US"/>
-        </w:rPr>
-        <w:t>: -</w:t>
-      </w:r>
-      <w:r>
-        <w:rPr>
-          <w:lang w:val="en-US"/>
-        </w:rPr>
-        <w:t xml:space="preserve"> </w:t>
-      </w:r>
-      <w:r>
-        <w:rPr>
-          <w:lang w:val="en-US"/>
-        </w:rPr>
-        <w:t>The implementation of o</w:t>
-      </w:r>
-      <w:r>
-        <w:rPr>
-          <w:lang w:val="en-US"/>
-        </w:rPr>
-        <w:t xml:space="preserve">ptional </w:t>
-      </w:r>
-      <w:r>
-        <w:rPr>
-          <w:lang w:val="en-US"/>
-        </w:rPr>
-        <w:t>ana</w:t>
-      </w:r>
-      <w:r>
-        <w:rPr>
-          <w:lang w:val="en-US"/>
-        </w:rPr>
-        <w:t>lysis is</w:t>
-      </w:r>
-      <w:r>
-        <w:rPr>
-          <w:lang w:val="en-US"/>
-        </w:rPr>
-        <w:t xml:space="preserve"> </w:t>
-      </w:r>
-      <w:r>
-        <w:rPr>
-          <w:lang w:val="en-US"/>
-        </w:rPr>
-        <w:t>ongoing</w:t>
-      </w:r>
-      <w:r>
-        <w:rPr>
-          <w:lang w:val="en-US"/>
-        </w:rPr>
-        <w:t>.</w:t>
       </w:r>
     </w:p>
     <w:sectPr>

</xml_diff>

<commit_message>
MPS-CAN Analyzer Version 1.1 added
It inludes the response time analysis for Ethernet messages as well as
CAN-Ethernet global messages.
</commit_message>
<xml_diff>
--- a/readme.docx
+++ b/readme.docx
@@ -1,10 +1,15 @@
 
 <file path=word/document.xml><?xml version="1.0" encoding="utf-8"?>
-<w:document xmlns:wpc="http://schemas.microsoft.com/office/word/2010/wordprocessingCanvas" xmlns:mc="http://schemas.openxmlformats.org/markup-compatibility/2006" xmlns:o="urn:schemas-microsoft-com:office:office" xmlns:r="http://schemas.openxmlformats.org/officeDocument/2006/relationships" xmlns:m="http://schemas.openxmlformats.org/officeDocument/2006/math" xmlns:v="urn:schemas-microsoft-com:vml" xmlns:wp14="http://schemas.microsoft.com/office/word/2010/wordprocessingDrawing" xmlns:wp="http://schemas.openxmlformats.org/drawingml/2006/wordprocessingDrawing" xmlns:w10="urn:schemas-microsoft-com:office:word" xmlns:w="http://schemas.openxmlformats.org/wordprocessingml/2006/main" xmlns:w14="http://schemas.microsoft.com/office/word/2010/wordml" xmlns:wpg="http://schemas.microsoft.com/office/word/2010/wordprocessingGroup" xmlns:wpi="http://schemas.microsoft.com/office/word/2010/wordprocessingInk" xmlns:wne="http://schemas.microsoft.com/office/word/2006/wordml" xmlns:wps="http://schemas.microsoft.com/office/word/2010/wordprocessingShape" mc:Ignorable="w14 wp14">
+<w:document xmlns:wpc="http://schemas.microsoft.com/office/word/2010/wordprocessingCanvas" xmlns:mc="http://schemas.openxmlformats.org/markup-compatibility/2006" xmlns:o="urn:schemas-microsoft-com:office:office" xmlns:r="http://schemas.openxmlformats.org/officeDocument/2006/relationships" xmlns:m="http://schemas.openxmlformats.org/officeDocument/2006/math" xmlns:v="urn:schemas-microsoft-com:vml" xmlns:wp14="http://schemas.microsoft.com/office/word/2010/wordprocessingDrawing" xmlns:wp="http://schemas.openxmlformats.org/drawingml/2006/wordprocessingDrawing" xmlns:w10="urn:schemas-microsoft-com:office:word" xmlns:w="http://schemas.openxmlformats.org/wordprocessingml/2006/main" xmlns:w14="http://schemas.microsoft.com/office/word/2010/wordml" xmlns:w15="http://schemas.microsoft.com/office/word/2012/wordml" xmlns:wpg="http://schemas.microsoft.com/office/word/2010/wordprocessingGroup" xmlns:wpi="http://schemas.microsoft.com/office/word/2010/wordprocessingInk" xmlns:wne="http://schemas.microsoft.com/office/word/2006/wordml" xmlns:wps="http://schemas.microsoft.com/office/word/2010/wordprocessingShape" mc:Ignorable="w14 w15 wp14">
   <w:body>
     <w:p>
       <w:r>
         <w:t>How to get started?</w:t>
+      </w:r>
+    </w:p>
+    <w:p>
+      <w:r>
+        <w:t>Version 1.1</w:t>
       </w:r>
     </w:p>
     <w:p>
@@ -40,28 +45,291 @@
         <w:rPr>
           <w:lang w:val="en-US"/>
         </w:rPr>
-        <w:t xml:space="preserve">Create a new node by clicking the </w:t>
-      </w:r>
-      <w:r>
-        <w:rPr>
-          <w:lang w:val="en-US"/>
-        </w:rPr>
-        <w:t>“New N</w:t>
-      </w:r>
-      <w:r>
-        <w:rPr>
-          <w:lang w:val="en-US"/>
-        </w:rPr>
-        <w:t>ode</w:t>
-      </w:r>
-      <w:r>
-        <w:rPr>
-          <w:lang w:val="en-US"/>
-        </w:rPr>
-        <w:t>”</w:t>
+        <w:t xml:space="preserve">Select the speed of Ethernet. There are only two options available: 10 Mbit/s and </w:t>
+      </w:r>
+      <w:r>
+        <w:rPr>
+          <w:lang w:val="en-US"/>
+        </w:rPr>
+        <w:t>10</w:t>
+      </w:r>
+      <w:r>
+        <w:rPr>
+          <w:lang w:val="en-US"/>
+        </w:rPr>
+        <w:t>0</w:t>
+      </w:r>
+      <w:r>
+        <w:rPr>
+          <w:lang w:val="en-US"/>
+        </w:rPr>
+        <w:t xml:space="preserve"> Mbit/s</w:t>
+      </w:r>
+      <w:r>
+        <w:rPr>
+          <w:lang w:val="en-US"/>
+        </w:rPr>
+        <w:t>.</w:t>
+      </w:r>
+    </w:p>
+    <w:p>
+      <w:pPr>
+        <w:pStyle w:val="ListParagraph"/>
+        <w:numPr>
+          <w:ilvl w:val="0"/>
+          <w:numId w:val="1"/>
+        </w:numPr>
+        <w:rPr>
+          <w:lang w:val="en-US"/>
+        </w:rPr>
+      </w:pPr>
+      <w:r>
+        <w:rPr>
+          <w:lang w:val="en-US"/>
+        </w:rPr>
+        <w:t xml:space="preserve">Select the percentage bandwidth reservations for Class A and Class B traffic in Ethernet. </w:t>
+      </w:r>
+    </w:p>
+    <w:p>
+      <w:pPr>
+        <w:pStyle w:val="ListParagraph"/>
+        <w:numPr>
+          <w:ilvl w:val="0"/>
+          <w:numId w:val="1"/>
+        </w:numPr>
+        <w:rPr>
+          <w:lang w:val="en-US"/>
+        </w:rPr>
+      </w:pPr>
+      <w:r>
+        <w:rPr>
+          <w:lang w:val="en-US"/>
+        </w:rPr>
+        <w:t>Create at least two</w:t>
+      </w:r>
+      <w:r>
+        <w:rPr>
+          <w:lang w:val="en-US"/>
+        </w:rPr>
+        <w:t xml:space="preserve"> new node by clicking the “New Node”</w:t>
+      </w:r>
+      <w:r>
+        <w:rPr>
+          <w:lang w:val="en-US"/>
+        </w:rPr>
+        <w:t xml:space="preserve"> button.</w:t>
+      </w:r>
+    </w:p>
+    <w:p>
+      <w:pPr>
+        <w:pStyle w:val="ListParagraph"/>
+        <w:numPr>
+          <w:ilvl w:val="0"/>
+          <w:numId w:val="1"/>
+        </w:numPr>
+        <w:rPr>
+          <w:lang w:val="en-US"/>
+        </w:rPr>
+      </w:pPr>
+      <w:r>
+        <w:rPr>
+          <w:lang w:val="en-US"/>
+        </w:rPr>
+        <w:t xml:space="preserve">After creating the nodes, create </w:t>
+      </w:r>
+      <w:r>
+        <w:rPr>
+          <w:lang w:val="en-US"/>
+        </w:rPr>
+        <w:t xml:space="preserve">CAN </w:t>
+      </w:r>
+      <w:r>
+        <w:rPr>
+          <w:lang w:val="en-US"/>
+        </w:rPr>
+        <w:t xml:space="preserve">messages by clicking the “New </w:t>
+      </w:r>
+      <w:r>
+        <w:rPr>
+          <w:lang w:val="en-US"/>
+        </w:rPr>
+        <w:t xml:space="preserve">CAN </w:t>
+      </w:r>
+      <w:r>
+        <w:rPr>
+          <w:lang w:val="en-US"/>
+        </w:rPr>
+        <w:t>Message” button.</w:t>
+      </w:r>
+      <w:r>
+        <w:rPr>
+          <w:lang w:val="en-US"/>
+        </w:rPr>
+        <w:t xml:space="preserve"> Enter the required parameters.</w:t>
+      </w:r>
+    </w:p>
+    <w:p>
+      <w:pPr>
+        <w:pStyle w:val="ListParagraph"/>
+        <w:numPr>
+          <w:ilvl w:val="0"/>
+          <w:numId w:val="1"/>
+        </w:numPr>
+        <w:rPr>
+          <w:lang w:val="en-US"/>
+        </w:rPr>
+      </w:pPr>
+      <w:r>
+        <w:rPr>
+          <w:lang w:val="en-US"/>
+        </w:rPr>
+        <w:t>C</w:t>
+      </w:r>
+      <w:r>
+        <w:rPr>
+          <w:lang w:val="en-US"/>
+        </w:rPr>
+        <w:t xml:space="preserve">reate </w:t>
+      </w:r>
+      <w:r>
+        <w:rPr>
+          <w:lang w:val="en-US"/>
+        </w:rPr>
+        <w:t>Ethernet</w:t>
+      </w:r>
+      <w:r>
+        <w:rPr>
+          <w:lang w:val="en-US"/>
+        </w:rPr>
+        <w:t xml:space="preserve"> messages by clicking the “New </w:t>
+      </w:r>
+      <w:r>
+        <w:rPr>
+          <w:lang w:val="en-US"/>
+        </w:rPr>
+        <w:t xml:space="preserve">Ethernet </w:t>
+      </w:r>
+      <w:r>
+        <w:rPr>
+          <w:lang w:val="en-US"/>
+        </w:rPr>
+        <w:t>Message” button. Enter the required parameters.</w:t>
+      </w:r>
+    </w:p>
+    <w:p>
+      <w:pPr>
+        <w:pStyle w:val="ListParagraph"/>
+        <w:numPr>
+          <w:ilvl w:val="0"/>
+          <w:numId w:val="1"/>
+        </w:numPr>
+        <w:rPr>
+          <w:lang w:val="en-US"/>
+        </w:rPr>
+      </w:pPr>
+      <w:r>
+        <w:rPr>
+          <w:lang w:val="en-US"/>
+        </w:rPr>
+        <w:t xml:space="preserve">Click the “Analyze” button to calculate the worst-case response times of </w:t>
+      </w:r>
+      <w:r>
+        <w:rPr>
+          <w:lang w:val="en-US"/>
+        </w:rPr>
+        <w:t xml:space="preserve">CAN </w:t>
+      </w:r>
+      <w:r>
+        <w:rPr>
+          <w:lang w:val="en-US"/>
+        </w:rPr>
+        <w:t>messages</w:t>
+      </w:r>
+      <w:r>
+        <w:rPr>
+          <w:lang w:val="en-US"/>
+        </w:rPr>
+        <w:t>, Ethernet messages, end-to-end response times of CAN-Ethernet global messages</w:t>
+      </w:r>
+      <w:r>
+        <w:rPr>
+          <w:lang w:val="en-US"/>
+        </w:rPr>
+        <w:t xml:space="preserve"> and </w:t>
+      </w:r>
+      <w:r>
+        <w:rPr>
+          <w:lang w:val="en-US"/>
+        </w:rPr>
+        <w:t xml:space="preserve">the </w:t>
       </w:r>
       <w:bookmarkStart w:id="0" w:name="_GoBack"/>
       <w:bookmarkEnd w:id="0"/>
+      <w:r>
+        <w:rPr>
+          <w:lang w:val="en-US"/>
+        </w:rPr>
+        <w:t>network utilization.</w:t>
+      </w:r>
+    </w:p>
+    <w:p>
+      <w:r>
+        <w:t>Version 0.3</w:t>
+      </w:r>
+    </w:p>
+    <w:p>
+      <w:pPr>
+        <w:pStyle w:val="ListParagraph"/>
+        <w:numPr>
+          <w:ilvl w:val="0"/>
+          <w:numId w:val="1"/>
+        </w:numPr>
+        <w:rPr>
+          <w:lang w:val="en-US"/>
+        </w:rPr>
+      </w:pPr>
+      <w:r>
+        <w:rPr>
+          <w:lang w:val="en-US"/>
+        </w:rPr>
+        <w:t>Provide the network speed in bits per second. If the intended speed is 250Kbps then 250000 should be entered.</w:t>
+      </w:r>
+    </w:p>
+    <w:p>
+      <w:pPr>
+        <w:pStyle w:val="ListParagraph"/>
+        <w:numPr>
+          <w:ilvl w:val="0"/>
+          <w:numId w:val="1"/>
+        </w:numPr>
+        <w:rPr>
+          <w:lang w:val="en-US"/>
+        </w:rPr>
+      </w:pPr>
+      <w:r>
+        <w:rPr>
+          <w:lang w:val="en-US"/>
+        </w:rPr>
+        <w:t xml:space="preserve">Create a new node by clicking the </w:t>
+      </w:r>
+      <w:r>
+        <w:rPr>
+          <w:lang w:val="en-US"/>
+        </w:rPr>
+        <w:t>“New N</w:t>
+      </w:r>
+      <w:r>
+        <w:rPr>
+          <w:lang w:val="en-US"/>
+        </w:rPr>
+        <w:t>ode</w:t>
+      </w:r>
+      <w:r>
+        <w:rPr>
+          <w:lang w:val="en-US"/>
+        </w:rPr>
+        <w:t>”</w:t>
+      </w:r>
       <w:r>
         <w:rPr>
           <w:lang w:val="en-US"/>
@@ -212,7 +480,7 @@
 </file>
 
 <file path=word/numbering.xml><?xml version="1.0" encoding="utf-8"?>
-<w:numbering xmlns:wpc="http://schemas.microsoft.com/office/word/2010/wordprocessingCanvas" xmlns:mc="http://schemas.openxmlformats.org/markup-compatibility/2006" xmlns:o="urn:schemas-microsoft-com:office:office" xmlns:r="http://schemas.openxmlformats.org/officeDocument/2006/relationships" xmlns:m="http://schemas.openxmlformats.org/officeDocument/2006/math" xmlns:v="urn:schemas-microsoft-com:vml" xmlns:wp14="http://schemas.microsoft.com/office/word/2010/wordprocessingDrawing" xmlns:wp="http://schemas.openxmlformats.org/drawingml/2006/wordprocessingDrawing" xmlns:w10="urn:schemas-microsoft-com:office:word" xmlns:w="http://schemas.openxmlformats.org/wordprocessingml/2006/main" xmlns:w14="http://schemas.microsoft.com/office/word/2010/wordml" xmlns:wpg="http://schemas.microsoft.com/office/word/2010/wordprocessingGroup" xmlns:wpi="http://schemas.microsoft.com/office/word/2010/wordprocessingInk" xmlns:wne="http://schemas.microsoft.com/office/word/2006/wordml" xmlns:wps="http://schemas.microsoft.com/office/word/2010/wordprocessingShape" mc:Ignorable="w14 wp14">
+<w:numbering xmlns:wpc="http://schemas.microsoft.com/office/word/2010/wordprocessingCanvas" xmlns:mc="http://schemas.openxmlformats.org/markup-compatibility/2006" xmlns:o="urn:schemas-microsoft-com:office:office" xmlns:r="http://schemas.openxmlformats.org/officeDocument/2006/relationships" xmlns:m="http://schemas.openxmlformats.org/officeDocument/2006/math" xmlns:v="urn:schemas-microsoft-com:vml" xmlns:wp14="http://schemas.microsoft.com/office/word/2010/wordprocessingDrawing" xmlns:wp="http://schemas.openxmlformats.org/drawingml/2006/wordprocessingDrawing" xmlns:w10="urn:schemas-microsoft-com:office:word" xmlns:w="http://schemas.openxmlformats.org/wordprocessingml/2006/main" xmlns:w14="http://schemas.microsoft.com/office/word/2010/wordml" xmlns:w15="http://schemas.microsoft.com/office/word/2012/wordml" xmlns:wpg="http://schemas.microsoft.com/office/word/2010/wordprocessingGroup" xmlns:wpi="http://schemas.microsoft.com/office/word/2010/wordprocessingInk" xmlns:wne="http://schemas.microsoft.com/office/word/2006/wordml" xmlns:wps="http://schemas.microsoft.com/office/word/2010/wordprocessingShape" mc:Ignorable="w14 w15 wp14">
   <w:abstractNum w:abstractNumId="0">
     <w:nsid w:val="10F35D6D"/>
     <w:multiLevelType w:val="hybridMultilevel"/>
@@ -306,7 +574,7 @@
 </file>
 
 <file path=word/styles.xml><?xml version="1.0" encoding="utf-8"?>
-<w:styles xmlns:mc="http://schemas.openxmlformats.org/markup-compatibility/2006" xmlns:r="http://schemas.openxmlformats.org/officeDocument/2006/relationships" xmlns:w="http://schemas.openxmlformats.org/wordprocessingml/2006/main" xmlns:w14="http://schemas.microsoft.com/office/word/2010/wordml" mc:Ignorable="w14">
+<w:styles xmlns:mc="http://schemas.openxmlformats.org/markup-compatibility/2006" xmlns:r="http://schemas.openxmlformats.org/officeDocument/2006/relationships" xmlns:w="http://schemas.openxmlformats.org/wordprocessingml/2006/main" xmlns:w14="http://schemas.microsoft.com/office/word/2010/wordml" xmlns:w15="http://schemas.microsoft.com/office/word/2012/wordml" mc:Ignorable="w14 w15">
   <w:docDefaults>
     <w:rPrDefault>
       <w:rPr>
@@ -322,345 +590,378 @@
       </w:pPr>
     </w:pPrDefault>
   </w:docDefaults>
-  <w:latentStyles w:defLockedState="0" w:defUIPriority="99" w:defSemiHidden="1" w:defUnhideWhenUsed="1" w:defQFormat="0" w:count="267">
-    <w:lsdException w:name="Normal" w:semiHidden="0" w:uiPriority="0" w:unhideWhenUsed="0" w:qFormat="1"/>
-    <w:lsdException w:name="heading 1" w:semiHidden="0" w:uiPriority="9" w:unhideWhenUsed="0" w:qFormat="1"/>
-    <w:lsdException w:name="heading 2" w:uiPriority="9" w:qFormat="1"/>
-    <w:lsdException w:name="heading 3" w:uiPriority="9" w:qFormat="1"/>
-    <w:lsdException w:name="heading 4" w:uiPriority="9" w:qFormat="1"/>
-    <w:lsdException w:name="heading 5" w:uiPriority="9" w:qFormat="1"/>
-    <w:lsdException w:name="heading 6" w:uiPriority="9" w:qFormat="1"/>
-    <w:lsdException w:name="heading 7" w:uiPriority="9" w:qFormat="1"/>
-    <w:lsdException w:name="heading 8" w:uiPriority="9" w:qFormat="1"/>
-    <w:lsdException w:name="heading 9" w:uiPriority="9" w:qFormat="1"/>
-    <w:lsdException w:name="toc 1" w:uiPriority="39"/>
-    <w:lsdException w:name="toc 2" w:uiPriority="39"/>
-    <w:lsdException w:name="toc 3" w:uiPriority="39"/>
-    <w:lsdException w:name="toc 4" w:uiPriority="39"/>
-    <w:lsdException w:name="toc 5" w:uiPriority="39"/>
-    <w:lsdException w:name="toc 6" w:uiPriority="39"/>
-    <w:lsdException w:name="toc 7" w:uiPriority="39"/>
-    <w:lsdException w:name="toc 8" w:uiPriority="39"/>
-    <w:lsdException w:name="toc 9" w:uiPriority="39"/>
-    <w:lsdException w:name="caption" w:uiPriority="35" w:qFormat="1"/>
-    <w:lsdException w:name="Title" w:semiHidden="0" w:uiPriority="10" w:unhideWhenUsed="0" w:qFormat="1"/>
-    <w:lsdException w:name="Default Paragraph Font" w:uiPriority="1"/>
-    <w:lsdException w:name="Subtitle" w:semiHidden="0" w:uiPriority="11" w:unhideWhenUsed="0" w:qFormat="1"/>
-    <w:lsdException w:name="Strong" w:semiHidden="0" w:uiPriority="22" w:unhideWhenUsed="0" w:qFormat="1"/>
-    <w:lsdException w:name="Emphasis" w:semiHidden="0" w:uiPriority="20" w:unhideWhenUsed="0" w:qFormat="1"/>
-    <w:lsdException w:name="Table Grid" w:semiHidden="0" w:uiPriority="59" w:unhideWhenUsed="0"/>
-    <w:lsdException w:name="Placeholder Text" w:unhideWhenUsed="0"/>
-    <w:lsdException w:name="No Spacing" w:semiHidden="0" w:uiPriority="1" w:unhideWhenUsed="0" w:qFormat="1"/>
-    <w:lsdException w:name="Light Shading" w:semiHidden="0" w:uiPriority="60" w:unhideWhenUsed="0"/>
-    <w:lsdException w:name="Light List" w:semiHidden="0" w:uiPriority="61" w:unhideWhenUsed="0"/>
-    <w:lsdException w:name="Light Grid" w:semiHidden="0" w:uiPriority="62" w:unhideWhenUsed="0"/>
-    <w:lsdException w:name="Medium Shading 1" w:semiHidden="0" w:uiPriority="63" w:unhideWhenUsed="0"/>
-    <w:lsdException w:name="Medium Shading 2" w:semiHidden="0" w:uiPriority="64" w:unhideWhenUsed="0"/>
-    <w:lsdException w:name="Medium List 1" w:semiHidden="0" w:uiPriority="65" w:unhideWhenUsed="0"/>
-    <w:lsdException w:name="Medium List 2" w:semiHidden="0" w:uiPriority="66" w:unhideWhenUsed="0"/>
-    <w:lsdException w:name="Medium Grid 1" w:semiHidden="0" w:uiPriority="67" w:unhideWhenUsed="0"/>
-    <w:lsdException w:name="Medium Grid 2" w:semiHidden="0" w:uiPriority="68" w:unhideWhenUsed="0"/>
-    <w:lsdException w:name="Medium Grid 3" w:semiHidden="0" w:uiPriority="69" w:unhideWhenUsed="0"/>
-    <w:lsdException w:name="Dark List" w:semiHidden="0" w:uiPriority="70" w:unhideWhenUsed="0"/>
-    <w:lsdException w:name="Colorful Shading" w:semiHidden="0" w:uiPriority="71" w:unhideWhenUsed="0"/>
-    <w:lsdException w:name="Colorful List" w:semiHidden="0" w:uiPriority="72" w:unhideWhenUsed="0"/>
-    <w:lsdException w:name="Colorful Grid" w:semiHidden="0" w:uiPriority="73" w:unhideWhenUsed="0"/>
-    <w:lsdException w:name="Light Shading Accent 1" w:semiHidden="0" w:uiPriority="60" w:unhideWhenUsed="0"/>
-    <w:lsdException w:name="Light List Accent 1" w:semiHidden="0" w:uiPriority="61" w:unhideWhenUsed="0"/>
-    <w:lsdException w:name="Light Grid Accent 1" w:semiHidden="0" w:uiPriority="62" w:unhideWhenUsed="0"/>
-    <w:lsdException w:name="Medium Shading 1 Accent 1" w:semiHidden="0" w:uiPriority="63" w:unhideWhenUsed="0"/>
-    <w:lsdException w:name="Medium Shading 2 Accent 1" w:semiHidden="0" w:uiPriority="64" w:unhideWhenUsed="0"/>
-    <w:lsdException w:name="Medium List 1 Accent 1" w:semiHidden="0" w:uiPriority="65" w:unhideWhenUsed="0"/>
-    <w:lsdException w:name="Revision" w:unhideWhenUsed="0"/>
-    <w:lsdException w:name="List Paragraph" w:semiHidden="0" w:uiPriority="34" w:unhideWhenUsed="0" w:qFormat="1"/>
-    <w:lsdException w:name="Quote" w:semiHidden="0" w:uiPriority="29" w:unhideWhenUsed="0" w:qFormat="1"/>
-    <w:lsdException w:name="Intense Quote" w:semiHidden="0" w:uiPriority="30" w:unhideWhenUsed="0" w:qFormat="1"/>
-    <w:lsdException w:name="Medium List 2 Accent 1" w:semiHidden="0" w:uiPriority="66" w:unhideWhenUsed="0"/>
-    <w:lsdException w:name="Medium Grid 1 Accent 1" w:semiHidden="0" w:uiPriority="67" w:unhideWhenUsed="0"/>
-    <w:lsdException w:name="Medium Grid 2 Accent 1" w:semiHidden="0" w:uiPriority="68" w:unhideWhenUsed="0"/>
-    <w:lsdException w:name="Medium Grid 3 Accent 1" w:semiHidden="0" w:uiPriority="69" w:unhideWhenUsed="0"/>
-    <w:lsdException w:name="Dark List Accent 1" w:semiHidden="0" w:uiPriority="70" w:unhideWhenUsed="0"/>
-    <w:lsdException w:name="Colorful Shading Accent 1" w:semiHidden="0" w:uiPriority="71" w:unhideWhenUsed="0"/>
-    <w:lsdException w:name="Colorful List Accent 1" w:semiHidden="0" w:uiPriority="72" w:unhideWhenUsed="0"/>
-    <w:lsdException w:name="Colorful Grid Accent 1" w:semiHidden="0" w:uiPriority="73" w:unhideWhenUsed="0"/>
-    <w:lsdException w:name="Light Shading Accent 2" w:semiHidden="0" w:uiPriority="60" w:unhideWhenUsed="0"/>
-    <w:lsdException w:name="Light List Accent 2" w:semiHidden="0" w:uiPriority="61" w:unhideWhenUsed="0"/>
-    <w:lsdException w:name="Light Grid Accent 2" w:semiHidden="0" w:uiPriority="62" w:unhideWhenUsed="0"/>
-    <w:lsdException w:name="Medium Shading 1 Accent 2" w:semiHidden="0" w:uiPriority="63" w:unhideWhenUsed="0"/>
-    <w:lsdException w:name="Medium Shading 2 Accent 2" w:semiHidden="0" w:uiPriority="64" w:unhideWhenUsed="0"/>
-    <w:lsdException w:name="Medium List 1 Accent 2" w:semiHidden="0" w:uiPriority="65" w:unhideWhenUsed="0"/>
-    <w:lsdException w:name="Medium List 2 Accent 2" w:semiHidden="0" w:uiPriority="66" w:unhideWhenUsed="0"/>
-    <w:lsdException w:name="Medium Grid 1 Accent 2" w:semiHidden="0" w:uiPriority="67" w:unhideWhenUsed="0"/>
-    <w:lsdException w:name="Medium Grid 2 Accent 2" w:semiHidden="0" w:uiPriority="68" w:unhideWhenUsed="0"/>
-    <w:lsdException w:name="Medium Grid 3 Accent 2" w:semiHidden="0" w:uiPriority="69" w:unhideWhenUsed="0"/>
-    <w:lsdException w:name="Dark List Accent 2" w:semiHidden="0" w:uiPriority="70" w:unhideWhenUsed="0"/>
-    <w:lsdException w:name="Colorful Shading Accent 2" w:semiHidden="0" w:uiPriority="71" w:unhideWhenUsed="0"/>
-    <w:lsdException w:name="Colorful List Accent 2" w:semiHidden="0" w:uiPriority="72" w:unhideWhenUsed="0"/>
-    <w:lsdException w:name="Colorful Grid Accent 2" w:semiHidden="0" w:uiPriority="73" w:unhideWhenUsed="0"/>
-    <w:lsdException w:name="Light Shading Accent 3" w:semiHidden="0" w:uiPriority="60" w:unhideWhenUsed="0"/>
-    <w:lsdException w:name="Light List Accent 3" w:semiHidden="0" w:uiPriority="61" w:unhideWhenUsed="0"/>
-    <w:lsdException w:name="Light Grid Accent 3" w:semiHidden="0" w:uiPriority="62" w:unhideWhenUsed="0"/>
-    <w:lsdException w:name="Medium Shading 1 Accent 3" w:semiHidden="0" w:uiPriority="63" w:unhideWhenUsed="0"/>
-    <w:lsdException w:name="Medium Shading 2 Accent 3" w:semiHidden="0" w:uiPriority="64" w:unhideWhenUsed="0"/>
-    <w:lsdException w:name="Medium List 1 Accent 3" w:semiHidden="0" w:uiPriority="65" w:unhideWhenUsed="0"/>
-    <w:lsdException w:name="Medium List 2 Accent 3" w:semiHidden="0" w:uiPriority="66" w:unhideWhenUsed="0"/>
-    <w:lsdException w:name="Medium Grid 1 Accent 3" w:semiHidden="0" w:uiPriority="67" w:unhideWhenUsed="0"/>
-    <w:lsdException w:name="Medium Grid 2 Accent 3" w:semiHidden="0" w:uiPriority="68" w:unhideWhenUsed="0"/>
-    <w:lsdException w:name="Medium Grid 3 Accent 3" w:semiHidden="0" w:uiPriority="69" w:unhideWhenUsed="0"/>
-    <w:lsdException w:name="Dark List Accent 3" w:semiHidden="0" w:uiPriority="70" w:unhideWhenUsed="0"/>
-    <w:lsdException w:name="Colorful Shading Accent 3" w:semiHidden="0" w:uiPriority="71" w:unhideWhenUsed="0"/>
-    <w:lsdException w:name="Colorful List Accent 3" w:semiHidden="0" w:uiPriority="72" w:unhideWhenUsed="0"/>
-    <w:lsdException w:name="Colorful Grid Accent 3" w:semiHidden="0" w:uiPriority="73" w:unhideWhenUsed="0"/>
-    <w:lsdException w:name="Light Shading Accent 4" w:semiHidden="0" w:uiPriority="60" w:unhideWhenUsed="0"/>
-    <w:lsdException w:name="Light List Accent 4" w:semiHidden="0" w:uiPriority="61" w:unhideWhenUsed="0"/>
-    <w:lsdException w:name="Light Grid Accent 4" w:semiHidden="0" w:uiPriority="62" w:unhideWhenUsed="0"/>
-    <w:lsdException w:name="Medium Shading 1 Accent 4" w:semiHidden="0" w:uiPriority="63" w:unhideWhenUsed="0"/>
-    <w:lsdException w:name="Medium Shading 2 Accent 4" w:semiHidden="0" w:uiPriority="64" w:unhideWhenUsed="0"/>
-    <w:lsdException w:name="Medium List 1 Accent 4" w:semiHidden="0" w:uiPriority="65" w:unhideWhenUsed="0"/>
-    <w:lsdException w:name="Medium List 2 Accent 4" w:semiHidden="0" w:uiPriority="66" w:unhideWhenUsed="0"/>
-    <w:lsdException w:name="Medium Grid 1 Accent 4" w:semiHidden="0" w:uiPriority="67" w:unhideWhenUsed="0"/>
-    <w:lsdException w:name="Medium Grid 2 Accent 4" w:semiHidden="0" w:uiPriority="68" w:unhideWhenUsed="0"/>
-    <w:lsdException w:name="Medium Grid 3 Accent 4" w:semiHidden="0" w:uiPriority="69" w:unhideWhenUsed="0"/>
-    <w:lsdException w:name="Dark List Accent 4" w:semiHidden="0" w:uiPriority="70" w:unhideWhenUsed="0"/>
-    <w:lsdException w:name="Colorful Shading Accent 4" w:semiHidden="0" w:uiPriority="71" w:unhideWhenUsed="0"/>
-    <w:lsdException w:name="Colorful List Accent 4" w:semiHidden="0" w:uiPriority="72" w:unhideWhenUsed="0"/>
-    <w:lsdException w:name="Colorful Grid Accent 4" w:semiHidden="0" w:uiPriority="73" w:unhideWhenUsed="0"/>
-    <w:lsdException w:name="Light Shading Accent 5" w:semiHidden="0" w:uiPriority="60" w:unhideWhenUsed="0"/>
-    <w:lsdException w:name="Light List Accent 5" w:semiHidden="0" w:uiPriority="61" w:unhideWhenUsed="0"/>
-    <w:lsdException w:name="Light Grid Accent 5" w:semiHidden="0" w:uiPriority="62" w:unhideWhenUsed="0"/>
-    <w:lsdException w:name="Medium Shading 1 Accent 5" w:semiHidden="0" w:uiPriority="63" w:unhideWhenUsed="0"/>
-    <w:lsdException w:name="Medium Shading 2 Accent 5" w:semiHidden="0" w:uiPriority="64" w:unhideWhenUsed="0"/>
-    <w:lsdException w:name="Medium List 1 Accent 5" w:semiHidden="0" w:uiPriority="65" w:unhideWhenUsed="0"/>
-    <w:lsdException w:name="Medium List 2 Accent 5" w:semiHidden="0" w:uiPriority="66" w:unhideWhenUsed="0"/>
-    <w:lsdException w:name="Medium Grid 1 Accent 5" w:semiHidden="0" w:uiPriority="67" w:unhideWhenUsed="0"/>
-    <w:lsdException w:name="Medium Grid 2 Accent 5" w:semiHidden="0" w:uiPriority="68" w:unhideWhenUsed="0"/>
-    <w:lsdException w:name="Medium Grid 3 Accent 5" w:semiHidden="0" w:uiPriority="69" w:unhideWhenUsed="0"/>
-    <w:lsdException w:name="Dark List Accent 5" w:semiHidden="0" w:uiPriority="70" w:unhideWhenUsed="0"/>
-    <w:lsdException w:name="Colorful Shading Accent 5" w:semiHidden="0" w:uiPriority="71" w:unhideWhenUsed="0"/>
-    <w:lsdException w:name="Colorful List Accent 5" w:semiHidden="0" w:uiPriority="72" w:unhideWhenUsed="0"/>
-    <w:lsdException w:name="Colorful Grid Accent 5" w:semiHidden="0" w:uiPriority="73" w:unhideWhenUsed="0"/>
-    <w:lsdException w:name="Light Shading Accent 6" w:semiHidden="0" w:uiPriority="60" w:unhideWhenUsed="0"/>
-    <w:lsdException w:name="Light List Accent 6" w:semiHidden="0" w:uiPriority="61" w:unhideWhenUsed="0"/>
-    <w:lsdException w:name="Light Grid Accent 6" w:semiHidden="0" w:uiPriority="62" w:unhideWhenUsed="0"/>
-    <w:lsdException w:name="Medium Shading 1 Accent 6" w:semiHidden="0" w:uiPriority="63" w:unhideWhenUsed="0"/>
-    <w:lsdException w:name="Medium Shading 2 Accent 6" w:semiHidden="0" w:uiPriority="64" w:unhideWhenUsed="0"/>
-    <w:lsdException w:name="Medium List 1 Accent 6" w:semiHidden="0" w:uiPriority="65" w:unhideWhenUsed="0"/>
-    <w:lsdException w:name="Medium List 2 Accent 6" w:semiHidden="0" w:uiPriority="66" w:unhideWhenUsed="0"/>
-    <w:lsdException w:name="Medium Grid 1 Accent 6" w:semiHidden="0" w:uiPriority="67" w:unhideWhenUsed="0"/>
-    <w:lsdException w:name="Medium Grid 2 Accent 6" w:semiHidden="0" w:uiPriority="68" w:unhideWhenUsed="0"/>
-    <w:lsdException w:name="Medium Grid 3 Accent 6" w:semiHidden="0" w:uiPriority="69" w:unhideWhenUsed="0"/>
-    <w:lsdException w:name="Dark List Accent 6" w:semiHidden="0" w:uiPriority="70" w:unhideWhenUsed="0"/>
-    <w:lsdException w:name="Colorful Shading Accent 6" w:semiHidden="0" w:uiPriority="71" w:unhideWhenUsed="0"/>
-    <w:lsdException w:name="Colorful List Accent 6" w:semiHidden="0" w:uiPriority="72" w:unhideWhenUsed="0"/>
-    <w:lsdException w:name="Colorful Grid Accent 6" w:semiHidden="0" w:uiPriority="73" w:unhideWhenUsed="0"/>
-    <w:lsdException w:name="Subtle Emphasis" w:semiHidden="0" w:uiPriority="19" w:unhideWhenUsed="0" w:qFormat="1"/>
-    <w:lsdException w:name="Intense Emphasis" w:semiHidden="0" w:uiPriority="21" w:unhideWhenUsed="0" w:qFormat="1"/>
-    <w:lsdException w:name="Subtle Reference" w:semiHidden="0" w:uiPriority="31" w:unhideWhenUsed="0" w:qFormat="1"/>
-    <w:lsdException w:name="Intense Reference" w:semiHidden="0" w:uiPriority="32" w:unhideWhenUsed="0" w:qFormat="1"/>
-    <w:lsdException w:name="Book Title" w:semiHidden="0" w:uiPriority="33" w:unhideWhenUsed="0" w:qFormat="1"/>
-    <w:lsdException w:name="Bibliography" w:uiPriority="37"/>
-    <w:lsdException w:name="TOC Heading" w:uiPriority="39" w:qFormat="1"/>
-  </w:latentStyles>
-  <w:style w:type="paragraph" w:default="1" w:styleId="Normal">
-    <w:name w:val="Normal"/>
-    <w:qFormat/>
-  </w:style>
-  <w:style w:type="character" w:default="1" w:styleId="DefaultParagraphFont">
-    <w:name w:val="Default Paragraph Font"/>
-    <w:uiPriority w:val="1"/>
-    <w:semiHidden/>
-    <w:unhideWhenUsed/>
-  </w:style>
-  <w:style w:type="table" w:default="1" w:styleId="TableNormal">
-    <w:name w:val="Normal Table"/>
-    <w:uiPriority w:val="99"/>
-    <w:semiHidden/>
-    <w:unhideWhenUsed/>
-    <w:tblPr>
-      <w:tblInd w:w="0" w:type="dxa"/>
-      <w:tblCellMar>
-        <w:top w:w="0" w:type="dxa"/>
-        <w:left w:w="108" w:type="dxa"/>
-        <w:bottom w:w="0" w:type="dxa"/>
-        <w:right w:w="108" w:type="dxa"/>
-      </w:tblCellMar>
-    </w:tblPr>
-  </w:style>
-  <w:style w:type="numbering" w:default="1" w:styleId="NoList">
-    <w:name w:val="No List"/>
-    <w:uiPriority w:val="99"/>
-    <w:semiHidden/>
-    <w:unhideWhenUsed/>
-  </w:style>
-  <w:style w:type="paragraph" w:styleId="ListParagraph">
-    <w:name w:val="List Paragraph"/>
-    <w:basedOn w:val="Normal"/>
-    <w:uiPriority w:val="34"/>
-    <w:qFormat/>
-    <w:rsid w:val="008D31CC"/>
-    <w:pPr>
-      <w:ind w:left="720"/>
-      <w:contextualSpacing/>
-    </w:pPr>
-  </w:style>
-</w:styles>
-</file>
-
-<file path=word/stylesWithEffects.xml><?xml version="1.0" encoding="utf-8"?>
-<w:styles xmlns:wpc="http://schemas.microsoft.com/office/word/2010/wordprocessingCanvas" xmlns:mc="http://schemas.openxmlformats.org/markup-compatibility/2006" xmlns:o="urn:schemas-microsoft-com:office:office" xmlns:r="http://schemas.openxmlformats.org/officeDocument/2006/relationships" xmlns:m="http://schemas.openxmlformats.org/officeDocument/2006/math" xmlns:v="urn:schemas-microsoft-com:vml" xmlns:wp14="http://schemas.microsoft.com/office/word/2010/wordprocessingDrawing" xmlns:wp="http://schemas.openxmlformats.org/drawingml/2006/wordprocessingDrawing" xmlns:w10="urn:schemas-microsoft-com:office:word" xmlns:w="http://schemas.openxmlformats.org/wordprocessingml/2006/main" xmlns:w14="http://schemas.microsoft.com/office/word/2010/wordml" xmlns:wpg="http://schemas.microsoft.com/office/word/2010/wordprocessingGroup" xmlns:wpi="http://schemas.microsoft.com/office/word/2010/wordprocessingInk" xmlns:wne="http://schemas.microsoft.com/office/word/2006/wordml" xmlns:wps="http://schemas.microsoft.com/office/word/2010/wordprocessingShape" mc:Ignorable="w14 wp14">
-  <w:docDefaults>
-    <w:rPrDefault>
-      <w:rPr>
-        <w:rFonts w:asciiTheme="minorHAnsi" w:eastAsiaTheme="minorHAnsi" w:hAnsiTheme="minorHAnsi" w:cstheme="minorBidi"/>
-        <w:sz w:val="22"/>
-        <w:szCs w:val="22"/>
-        <w:lang w:val="sv-SE" w:eastAsia="en-US" w:bidi="ar-SA"/>
-      </w:rPr>
-    </w:rPrDefault>
-    <w:pPrDefault>
-      <w:pPr>
-        <w:spacing w:after="200" w:line="276" w:lineRule="auto"/>
-      </w:pPr>
-    </w:pPrDefault>
-  </w:docDefaults>
-  <w:latentStyles w:defLockedState="0" w:defUIPriority="99" w:defSemiHidden="1" w:defUnhideWhenUsed="1" w:defQFormat="0" w:count="267">
-    <w:lsdException w:name="Normal" w:semiHidden="0" w:uiPriority="0" w:unhideWhenUsed="0" w:qFormat="1"/>
-    <w:lsdException w:name="heading 1" w:semiHidden="0" w:uiPriority="9" w:unhideWhenUsed="0" w:qFormat="1"/>
-    <w:lsdException w:name="heading 2" w:uiPriority="9" w:qFormat="1"/>
-    <w:lsdException w:name="heading 3" w:uiPriority="9" w:qFormat="1"/>
-    <w:lsdException w:name="heading 4" w:uiPriority="9" w:qFormat="1"/>
-    <w:lsdException w:name="heading 5" w:uiPriority="9" w:qFormat="1"/>
-    <w:lsdException w:name="heading 6" w:uiPriority="9" w:qFormat="1"/>
-    <w:lsdException w:name="heading 7" w:uiPriority="9" w:qFormat="1"/>
-    <w:lsdException w:name="heading 8" w:uiPriority="9" w:qFormat="1"/>
-    <w:lsdException w:name="heading 9" w:uiPriority="9" w:qFormat="1"/>
-    <w:lsdException w:name="toc 1" w:uiPriority="39"/>
-    <w:lsdException w:name="toc 2" w:uiPriority="39"/>
-    <w:lsdException w:name="toc 3" w:uiPriority="39"/>
-    <w:lsdException w:name="toc 4" w:uiPriority="39"/>
-    <w:lsdException w:name="toc 5" w:uiPriority="39"/>
-    <w:lsdException w:name="toc 6" w:uiPriority="39"/>
-    <w:lsdException w:name="toc 7" w:uiPriority="39"/>
-    <w:lsdException w:name="toc 8" w:uiPriority="39"/>
-    <w:lsdException w:name="toc 9" w:uiPriority="39"/>
-    <w:lsdException w:name="caption" w:uiPriority="35" w:qFormat="1"/>
-    <w:lsdException w:name="Title" w:semiHidden="0" w:uiPriority="10" w:unhideWhenUsed="0" w:qFormat="1"/>
-    <w:lsdException w:name="Default Paragraph Font" w:uiPriority="1"/>
-    <w:lsdException w:name="Subtitle" w:semiHidden="0" w:uiPriority="11" w:unhideWhenUsed="0" w:qFormat="1"/>
-    <w:lsdException w:name="Strong" w:semiHidden="0" w:uiPriority="22" w:unhideWhenUsed="0" w:qFormat="1"/>
-    <w:lsdException w:name="Emphasis" w:semiHidden="0" w:uiPriority="20" w:unhideWhenUsed="0" w:qFormat="1"/>
-    <w:lsdException w:name="Table Grid" w:semiHidden="0" w:uiPriority="59" w:unhideWhenUsed="0"/>
-    <w:lsdException w:name="Placeholder Text" w:unhideWhenUsed="0"/>
-    <w:lsdException w:name="No Spacing" w:semiHidden="0" w:uiPriority="1" w:unhideWhenUsed="0" w:qFormat="1"/>
-    <w:lsdException w:name="Light Shading" w:semiHidden="0" w:uiPriority="60" w:unhideWhenUsed="0"/>
-    <w:lsdException w:name="Light List" w:semiHidden="0" w:uiPriority="61" w:unhideWhenUsed="0"/>
-    <w:lsdException w:name="Light Grid" w:semiHidden="0" w:uiPriority="62" w:unhideWhenUsed="0"/>
-    <w:lsdException w:name="Medium Shading 1" w:semiHidden="0" w:uiPriority="63" w:unhideWhenUsed="0"/>
-    <w:lsdException w:name="Medium Shading 2" w:semiHidden="0" w:uiPriority="64" w:unhideWhenUsed="0"/>
-    <w:lsdException w:name="Medium List 1" w:semiHidden="0" w:uiPriority="65" w:unhideWhenUsed="0"/>
-    <w:lsdException w:name="Medium List 2" w:semiHidden="0" w:uiPriority="66" w:unhideWhenUsed="0"/>
-    <w:lsdException w:name="Medium Grid 1" w:semiHidden="0" w:uiPriority="67" w:unhideWhenUsed="0"/>
-    <w:lsdException w:name="Medium Grid 2" w:semiHidden="0" w:uiPriority="68" w:unhideWhenUsed="0"/>
-    <w:lsdException w:name="Medium Grid 3" w:semiHidden="0" w:uiPriority="69" w:unhideWhenUsed="0"/>
-    <w:lsdException w:name="Dark List" w:semiHidden="0" w:uiPriority="70" w:unhideWhenUsed="0"/>
-    <w:lsdException w:name="Colorful Shading" w:semiHidden="0" w:uiPriority="71" w:unhideWhenUsed="0"/>
-    <w:lsdException w:name="Colorful List" w:semiHidden="0" w:uiPriority="72" w:unhideWhenUsed="0"/>
-    <w:lsdException w:name="Colorful Grid" w:semiHidden="0" w:uiPriority="73" w:unhideWhenUsed="0"/>
-    <w:lsdException w:name="Light Shading Accent 1" w:semiHidden="0" w:uiPriority="60" w:unhideWhenUsed="0"/>
-    <w:lsdException w:name="Light List Accent 1" w:semiHidden="0" w:uiPriority="61" w:unhideWhenUsed="0"/>
-    <w:lsdException w:name="Light Grid Accent 1" w:semiHidden="0" w:uiPriority="62" w:unhideWhenUsed="0"/>
-    <w:lsdException w:name="Medium Shading 1 Accent 1" w:semiHidden="0" w:uiPriority="63" w:unhideWhenUsed="0"/>
-    <w:lsdException w:name="Medium Shading 2 Accent 1" w:semiHidden="0" w:uiPriority="64" w:unhideWhenUsed="0"/>
-    <w:lsdException w:name="Medium List 1 Accent 1" w:semiHidden="0" w:uiPriority="65" w:unhideWhenUsed="0"/>
-    <w:lsdException w:name="Revision" w:unhideWhenUsed="0"/>
-    <w:lsdException w:name="List Paragraph" w:semiHidden="0" w:uiPriority="34" w:unhideWhenUsed="0" w:qFormat="1"/>
-    <w:lsdException w:name="Quote" w:semiHidden="0" w:uiPriority="29" w:unhideWhenUsed="0" w:qFormat="1"/>
-    <w:lsdException w:name="Intense Quote" w:semiHidden="0" w:uiPriority="30" w:unhideWhenUsed="0" w:qFormat="1"/>
-    <w:lsdException w:name="Medium List 2 Accent 1" w:semiHidden="0" w:uiPriority="66" w:unhideWhenUsed="0"/>
-    <w:lsdException w:name="Medium Grid 1 Accent 1" w:semiHidden="0" w:uiPriority="67" w:unhideWhenUsed="0"/>
-    <w:lsdException w:name="Medium Grid 2 Accent 1" w:semiHidden="0" w:uiPriority="68" w:unhideWhenUsed="0"/>
-    <w:lsdException w:name="Medium Grid 3 Accent 1" w:semiHidden="0" w:uiPriority="69" w:unhideWhenUsed="0"/>
-    <w:lsdException w:name="Dark List Accent 1" w:semiHidden="0" w:uiPriority="70" w:unhideWhenUsed="0"/>
-    <w:lsdException w:name="Colorful Shading Accent 1" w:semiHidden="0" w:uiPriority="71" w:unhideWhenUsed="0"/>
-    <w:lsdException w:name="Colorful List Accent 1" w:semiHidden="0" w:uiPriority="72" w:unhideWhenUsed="0"/>
-    <w:lsdException w:name="Colorful Grid Accent 1" w:semiHidden="0" w:uiPriority="73" w:unhideWhenUsed="0"/>
-    <w:lsdException w:name="Light Shading Accent 2" w:semiHidden="0" w:uiPriority="60" w:unhideWhenUsed="0"/>
-    <w:lsdException w:name="Light List Accent 2" w:semiHidden="0" w:uiPriority="61" w:unhideWhenUsed="0"/>
-    <w:lsdException w:name="Light Grid Accent 2" w:semiHidden="0" w:uiPriority="62" w:unhideWhenUsed="0"/>
-    <w:lsdException w:name="Medium Shading 1 Accent 2" w:semiHidden="0" w:uiPriority="63" w:unhideWhenUsed="0"/>
-    <w:lsdException w:name="Medium Shading 2 Accent 2" w:semiHidden="0" w:uiPriority="64" w:unhideWhenUsed="0"/>
-    <w:lsdException w:name="Medium List 1 Accent 2" w:semiHidden="0" w:uiPriority="65" w:unhideWhenUsed="0"/>
-    <w:lsdException w:name="Medium List 2 Accent 2" w:semiHidden="0" w:uiPriority="66" w:unhideWhenUsed="0"/>
-    <w:lsdException w:name="Medium Grid 1 Accent 2" w:semiHidden="0" w:uiPriority="67" w:unhideWhenUsed="0"/>
-    <w:lsdException w:name="Medium Grid 2 Accent 2" w:semiHidden="0" w:uiPriority="68" w:unhideWhenUsed="0"/>
-    <w:lsdException w:name="Medium Grid 3 Accent 2" w:semiHidden="0" w:uiPriority="69" w:unhideWhenUsed="0"/>
-    <w:lsdException w:name="Dark List Accent 2" w:semiHidden="0" w:uiPriority="70" w:unhideWhenUsed="0"/>
-    <w:lsdException w:name="Colorful Shading Accent 2" w:semiHidden="0" w:uiPriority="71" w:unhideWhenUsed="0"/>
-    <w:lsdException w:name="Colorful List Accent 2" w:semiHidden="0" w:uiPriority="72" w:unhideWhenUsed="0"/>
-    <w:lsdException w:name="Colorful Grid Accent 2" w:semiHidden="0" w:uiPriority="73" w:unhideWhenUsed="0"/>
-    <w:lsdException w:name="Light Shading Accent 3" w:semiHidden="0" w:uiPriority="60" w:unhideWhenUsed="0"/>
-    <w:lsdException w:name="Light List Accent 3" w:semiHidden="0" w:uiPriority="61" w:unhideWhenUsed="0"/>
-    <w:lsdException w:name="Light Grid Accent 3" w:semiHidden="0" w:uiPriority="62" w:unhideWhenUsed="0"/>
-    <w:lsdException w:name="Medium Shading 1 Accent 3" w:semiHidden="0" w:uiPriority="63" w:unhideWhenUsed="0"/>
-    <w:lsdException w:name="Medium Shading 2 Accent 3" w:semiHidden="0" w:uiPriority="64" w:unhideWhenUsed="0"/>
-    <w:lsdException w:name="Medium List 1 Accent 3" w:semiHidden="0" w:uiPriority="65" w:unhideWhenUsed="0"/>
-    <w:lsdException w:name="Medium List 2 Accent 3" w:semiHidden="0" w:uiPriority="66" w:unhideWhenUsed="0"/>
-    <w:lsdException w:name="Medium Grid 1 Accent 3" w:semiHidden="0" w:uiPriority="67" w:unhideWhenUsed="0"/>
-    <w:lsdException w:name="Medium Grid 2 Accent 3" w:semiHidden="0" w:uiPriority="68" w:unhideWhenUsed="0"/>
-    <w:lsdException w:name="Medium Grid 3 Accent 3" w:semiHidden="0" w:uiPriority="69" w:unhideWhenUsed="0"/>
-    <w:lsdException w:name="Dark List Accent 3" w:semiHidden="0" w:uiPriority="70" w:unhideWhenUsed="0"/>
-    <w:lsdException w:name="Colorful Shading Accent 3" w:semiHidden="0" w:uiPriority="71" w:unhideWhenUsed="0"/>
-    <w:lsdException w:name="Colorful List Accent 3" w:semiHidden="0" w:uiPriority="72" w:unhideWhenUsed="0"/>
-    <w:lsdException w:name="Colorful Grid Accent 3" w:semiHidden="0" w:uiPriority="73" w:unhideWhenUsed="0"/>
-    <w:lsdException w:name="Light Shading Accent 4" w:semiHidden="0" w:uiPriority="60" w:unhideWhenUsed="0"/>
-    <w:lsdException w:name="Light List Accent 4" w:semiHidden="0" w:uiPriority="61" w:unhideWhenUsed="0"/>
-    <w:lsdException w:name="Light Grid Accent 4" w:semiHidden="0" w:uiPriority="62" w:unhideWhenUsed="0"/>
-    <w:lsdException w:name="Medium Shading 1 Accent 4" w:semiHidden="0" w:uiPriority="63" w:unhideWhenUsed="0"/>
-    <w:lsdException w:name="Medium Shading 2 Accent 4" w:semiHidden="0" w:uiPriority="64" w:unhideWhenUsed="0"/>
-    <w:lsdException w:name="Medium List 1 Accent 4" w:semiHidden="0" w:uiPriority="65" w:unhideWhenUsed="0"/>
-    <w:lsdException w:name="Medium List 2 Accent 4" w:semiHidden="0" w:uiPriority="66" w:unhideWhenUsed="0"/>
-    <w:lsdException w:name="Medium Grid 1 Accent 4" w:semiHidden="0" w:uiPriority="67" w:unhideWhenUsed="0"/>
-    <w:lsdException w:name="Medium Grid 2 Accent 4" w:semiHidden="0" w:uiPriority="68" w:unhideWhenUsed="0"/>
-    <w:lsdException w:name="Medium Grid 3 Accent 4" w:semiHidden="0" w:uiPriority="69" w:unhideWhenUsed="0"/>
-    <w:lsdException w:name="Dark List Accent 4" w:semiHidden="0" w:uiPriority="70" w:unhideWhenUsed="0"/>
-    <w:lsdException w:name="Colorful Shading Accent 4" w:semiHidden="0" w:uiPriority="71" w:unhideWhenUsed="0"/>
-    <w:lsdException w:name="Colorful List Accent 4" w:semiHidden="0" w:uiPriority="72" w:unhideWhenUsed="0"/>
-    <w:lsdException w:name="Colorful Grid Accent 4" w:semiHidden="0" w:uiPriority="73" w:unhideWhenUsed="0"/>
-    <w:lsdException w:name="Light Shading Accent 5" w:semiHidden="0" w:uiPriority="60" w:unhideWhenUsed="0"/>
-    <w:lsdException w:name="Light List Accent 5" w:semiHidden="0" w:uiPriority="61" w:unhideWhenUsed="0"/>
-    <w:lsdException w:name="Light Grid Accent 5" w:semiHidden="0" w:uiPriority="62" w:unhideWhenUsed="0"/>
-    <w:lsdException w:name="Medium Shading 1 Accent 5" w:semiHidden="0" w:uiPriority="63" w:unhideWhenUsed="0"/>
-    <w:lsdException w:name="Medium Shading 2 Accent 5" w:semiHidden="0" w:uiPriority="64" w:unhideWhenUsed="0"/>
-    <w:lsdException w:name="Medium List 1 Accent 5" w:semiHidden="0" w:uiPriority="65" w:unhideWhenUsed="0"/>
-    <w:lsdException w:name="Medium List 2 Accent 5" w:semiHidden="0" w:uiPriority="66" w:unhideWhenUsed="0"/>
-    <w:lsdException w:name="Medium Grid 1 Accent 5" w:semiHidden="0" w:uiPriority="67" w:unhideWhenUsed="0"/>
-    <w:lsdException w:name="Medium Grid 2 Accent 5" w:semiHidden="0" w:uiPriority="68" w:unhideWhenUsed="0"/>
-    <w:lsdException w:name="Medium Grid 3 Accent 5" w:semiHidden="0" w:uiPriority="69" w:unhideWhenUsed="0"/>
-    <w:lsdException w:name="Dark List Accent 5" w:semiHidden="0" w:uiPriority="70" w:unhideWhenUsed="0"/>
-    <w:lsdException w:name="Colorful Shading Accent 5" w:semiHidden="0" w:uiPriority="71" w:unhideWhenUsed="0"/>
-    <w:lsdException w:name="Colorful List Accent 5" w:semiHidden="0" w:uiPriority="72" w:unhideWhenUsed="0"/>
-    <w:lsdException w:name="Colorful Grid Accent 5" w:semiHidden="0" w:uiPriority="73" w:unhideWhenUsed="0"/>
-    <w:lsdException w:name="Light Shading Accent 6" w:semiHidden="0" w:uiPriority="60" w:unhideWhenUsed="0"/>
-    <w:lsdException w:name="Light List Accent 6" w:semiHidden="0" w:uiPriority="61" w:unhideWhenUsed="0"/>
-    <w:lsdException w:name="Light Grid Accent 6" w:semiHidden="0" w:uiPriority="62" w:unhideWhenUsed="0"/>
-    <w:lsdException w:name="Medium Shading 1 Accent 6" w:semiHidden="0" w:uiPriority="63" w:unhideWhenUsed="0"/>
-    <w:lsdException w:name="Medium Shading 2 Accent 6" w:semiHidden="0" w:uiPriority="64" w:unhideWhenUsed="0"/>
-    <w:lsdException w:name="Medium List 1 Accent 6" w:semiHidden="0" w:uiPriority="65" w:unhideWhenUsed="0"/>
-    <w:lsdException w:name="Medium List 2 Accent 6" w:semiHidden="0" w:uiPriority="66" w:unhideWhenUsed="0"/>
-    <w:lsdException w:name="Medium Grid 1 Accent 6" w:semiHidden="0" w:uiPriority="67" w:unhideWhenUsed="0"/>
-    <w:lsdException w:name="Medium Grid 2 Accent 6" w:semiHidden="0" w:uiPriority="68" w:unhideWhenUsed="0"/>
-    <w:lsdException w:name="Medium Grid 3 Accent 6" w:semiHidden="0" w:uiPriority="69" w:unhideWhenUsed="0"/>
-    <w:lsdException w:name="Dark List Accent 6" w:semiHidden="0" w:uiPriority="70" w:unhideWhenUsed="0"/>
-    <w:lsdException w:name="Colorful Shading Accent 6" w:semiHidden="0" w:uiPriority="71" w:unhideWhenUsed="0"/>
-    <w:lsdException w:name="Colorful List Accent 6" w:semiHidden="0" w:uiPriority="72" w:unhideWhenUsed="0"/>
-    <w:lsdException w:name="Colorful Grid Accent 6" w:semiHidden="0" w:uiPriority="73" w:unhideWhenUsed="0"/>
-    <w:lsdException w:name="Subtle Emphasis" w:semiHidden="0" w:uiPriority="19" w:unhideWhenUsed="0" w:qFormat="1"/>
-    <w:lsdException w:name="Intense Emphasis" w:semiHidden="0" w:uiPriority="21" w:unhideWhenUsed="0" w:qFormat="1"/>
-    <w:lsdException w:name="Subtle Reference" w:semiHidden="0" w:uiPriority="31" w:unhideWhenUsed="0" w:qFormat="1"/>
-    <w:lsdException w:name="Intense Reference" w:semiHidden="0" w:uiPriority="32" w:unhideWhenUsed="0" w:qFormat="1"/>
-    <w:lsdException w:name="Book Title" w:semiHidden="0" w:uiPriority="33" w:unhideWhenUsed="0" w:qFormat="1"/>
-    <w:lsdException w:name="Bibliography" w:uiPriority="37"/>
-    <w:lsdException w:name="TOC Heading" w:uiPriority="39" w:qFormat="1"/>
+  <w:latentStyles w:defLockedState="0" w:defUIPriority="99" w:defSemiHidden="0" w:defUnhideWhenUsed="0" w:defQFormat="0" w:count="371">
+    <w:lsdException w:name="Normal" w:uiPriority="0" w:qFormat="1"/>
+    <w:lsdException w:name="heading 1" w:uiPriority="9" w:qFormat="1"/>
+    <w:lsdException w:name="heading 2" w:semiHidden="1" w:uiPriority="9" w:unhideWhenUsed="1" w:qFormat="1"/>
+    <w:lsdException w:name="heading 3" w:semiHidden="1" w:uiPriority="9" w:unhideWhenUsed="1" w:qFormat="1"/>
+    <w:lsdException w:name="heading 4" w:semiHidden="1" w:uiPriority="9" w:unhideWhenUsed="1" w:qFormat="1"/>
+    <w:lsdException w:name="heading 5" w:semiHidden="1" w:uiPriority="9" w:unhideWhenUsed="1" w:qFormat="1"/>
+    <w:lsdException w:name="heading 6" w:semiHidden="1" w:uiPriority="9" w:unhideWhenUsed="1" w:qFormat="1"/>
+    <w:lsdException w:name="heading 7" w:semiHidden="1" w:uiPriority="9" w:unhideWhenUsed="1" w:qFormat="1"/>
+    <w:lsdException w:name="heading 8" w:semiHidden="1" w:uiPriority="9" w:unhideWhenUsed="1" w:qFormat="1"/>
+    <w:lsdException w:name="heading 9" w:semiHidden="1" w:uiPriority="9" w:unhideWhenUsed="1" w:qFormat="1"/>
+    <w:lsdException w:name="index 1" w:semiHidden="1" w:unhideWhenUsed="1"/>
+    <w:lsdException w:name="index 2" w:semiHidden="1" w:unhideWhenUsed="1"/>
+    <w:lsdException w:name="index 3" w:semiHidden="1" w:unhideWhenUsed="1"/>
+    <w:lsdException w:name="index 4" w:semiHidden="1" w:unhideWhenUsed="1"/>
+    <w:lsdException w:name="index 5" w:semiHidden="1" w:unhideWhenUsed="1"/>
+    <w:lsdException w:name="index 6" w:semiHidden="1" w:unhideWhenUsed="1"/>
+    <w:lsdException w:name="index 7" w:semiHidden="1" w:unhideWhenUsed="1"/>
+    <w:lsdException w:name="index 8" w:semiHidden="1" w:unhideWhenUsed="1"/>
+    <w:lsdException w:name="index 9" w:semiHidden="1" w:unhideWhenUsed="1"/>
+    <w:lsdException w:name="toc 1" w:semiHidden="1" w:uiPriority="39" w:unhideWhenUsed="1"/>
+    <w:lsdException w:name="toc 2" w:semiHidden="1" w:uiPriority="39" w:unhideWhenUsed="1"/>
+    <w:lsdException w:name="toc 3" w:semiHidden="1" w:uiPriority="39" w:unhideWhenUsed="1"/>
+    <w:lsdException w:name="toc 4" w:semiHidden="1" w:uiPriority="39" w:unhideWhenUsed="1"/>
+    <w:lsdException w:name="toc 5" w:semiHidden="1" w:uiPriority="39" w:unhideWhenUsed="1"/>
+    <w:lsdException w:name="toc 6" w:semiHidden="1" w:uiPriority="39" w:unhideWhenUsed="1"/>
+    <w:lsdException w:name="toc 7" w:semiHidden="1" w:uiPriority="39" w:unhideWhenUsed="1"/>
+    <w:lsdException w:name="toc 8" w:semiHidden="1" w:uiPriority="39" w:unhideWhenUsed="1"/>
+    <w:lsdException w:name="toc 9" w:semiHidden="1" w:uiPriority="39" w:unhideWhenUsed="1"/>
+    <w:lsdException w:name="Normal Indent" w:semiHidden="1" w:unhideWhenUsed="1"/>
+    <w:lsdException w:name="footnote text" w:semiHidden="1" w:unhideWhenUsed="1"/>
+    <w:lsdException w:name="annotation text" w:semiHidden="1" w:unhideWhenUsed="1"/>
+    <w:lsdException w:name="header" w:semiHidden="1" w:unhideWhenUsed="1"/>
+    <w:lsdException w:name="footer" w:semiHidden="1" w:unhideWhenUsed="1"/>
+    <w:lsdException w:name="index heading" w:semiHidden="1" w:unhideWhenUsed="1"/>
+    <w:lsdException w:name="caption" w:semiHidden="1" w:uiPriority="35" w:unhideWhenUsed="1" w:qFormat="1"/>
+    <w:lsdException w:name="table of figures" w:semiHidden="1" w:unhideWhenUsed="1"/>
+    <w:lsdException w:name="envelope address" w:semiHidden="1" w:unhideWhenUsed="1"/>
+    <w:lsdException w:name="envelope return" w:semiHidden="1" w:unhideWhenUsed="1"/>
+    <w:lsdException w:name="footnote reference" w:semiHidden="1" w:unhideWhenUsed="1"/>
+    <w:lsdException w:name="annotation reference" w:semiHidden="1" w:unhideWhenUsed="1"/>
+    <w:lsdException w:name="line number" w:semiHidden="1" w:unhideWhenUsed="1"/>
+    <w:lsdException w:name="page number" w:semiHidden="1" w:unhideWhenUsed="1"/>
+    <w:lsdException w:name="endnote reference" w:semiHidden="1" w:unhideWhenUsed="1"/>
+    <w:lsdException w:name="endnote text" w:semiHidden="1" w:unhideWhenUsed="1"/>
+    <w:lsdException w:name="table of authorities" w:semiHidden="1" w:unhideWhenUsed="1"/>
+    <w:lsdException w:name="macro" w:semiHidden="1" w:unhideWhenUsed="1"/>
+    <w:lsdException w:name="toa heading" w:semiHidden="1" w:unhideWhenUsed="1"/>
+    <w:lsdException w:name="List" w:semiHidden="1" w:unhideWhenUsed="1"/>
+    <w:lsdException w:name="List Bullet" w:semiHidden="1" w:unhideWhenUsed="1"/>
+    <w:lsdException w:name="List Number" w:semiHidden="1" w:unhideWhenUsed="1"/>
+    <w:lsdException w:name="List 2" w:semiHidden="1" w:unhideWhenUsed="1"/>
+    <w:lsdException w:name="List 3" w:semiHidden="1" w:unhideWhenUsed="1"/>
+    <w:lsdException w:name="List 4" w:semiHidden="1" w:unhideWhenUsed="1"/>
+    <w:lsdException w:name="List 5" w:semiHidden="1" w:unhideWhenUsed="1"/>
+    <w:lsdException w:name="List Bullet 2" w:semiHidden="1" w:unhideWhenUsed="1"/>
+    <w:lsdException w:name="List Bullet 3" w:semiHidden="1" w:unhideWhenUsed="1"/>
+    <w:lsdException w:name="List Bullet 4" w:semiHidden="1" w:unhideWhenUsed="1"/>
+    <w:lsdException w:name="List Bullet 5" w:semiHidden="1" w:unhideWhenUsed="1"/>
+    <w:lsdException w:name="List Number 2" w:semiHidden="1" w:unhideWhenUsed="1"/>
+    <w:lsdException w:name="List Number 3" w:semiHidden="1" w:unhideWhenUsed="1"/>
+    <w:lsdException w:name="List Number 4" w:semiHidden="1" w:unhideWhenUsed="1"/>
+    <w:lsdException w:name="List Number 5" w:semiHidden="1" w:unhideWhenUsed="1"/>
+    <w:lsdException w:name="Title" w:uiPriority="10" w:qFormat="1"/>
+    <w:lsdException w:name="Closing" w:semiHidden="1" w:unhideWhenUsed="1"/>
+    <w:lsdException w:name="Signature" w:semiHidden="1" w:unhideWhenUsed="1"/>
+    <w:lsdException w:name="Default Paragraph Font" w:semiHidden="1" w:uiPriority="1" w:unhideWhenUsed="1"/>
+    <w:lsdException w:name="Body Text" w:semiHidden="1" w:unhideWhenUsed="1"/>
+    <w:lsdException w:name="Body Text Indent" w:semiHidden="1" w:unhideWhenUsed="1"/>
+    <w:lsdException w:name="List Continue" w:semiHidden="1" w:unhideWhenUsed="1"/>
+    <w:lsdException w:name="List Continue 2" w:semiHidden="1" w:unhideWhenUsed="1"/>
+    <w:lsdException w:name="List Continue 3" w:semiHidden="1" w:unhideWhenUsed="1"/>
+    <w:lsdException w:name="List Continue 4" w:semiHidden="1" w:unhideWhenUsed="1"/>
+    <w:lsdException w:name="List Continue 5" w:semiHidden="1" w:unhideWhenUsed="1"/>
+    <w:lsdException w:name="Message Header" w:semiHidden="1" w:unhideWhenUsed="1"/>
+    <w:lsdException w:name="Subtitle" w:uiPriority="11" w:qFormat="1"/>
+    <w:lsdException w:name="Salutation" w:semiHidden="1" w:unhideWhenUsed="1"/>
+    <w:lsdException w:name="Date" w:semiHidden="1" w:unhideWhenUsed="1"/>
+    <w:lsdException w:name="Body Text First Indent" w:semiHidden="1" w:unhideWhenUsed="1"/>
+    <w:lsdException w:name="Body Text First Indent 2" w:semiHidden="1" w:unhideWhenUsed="1"/>
+    <w:lsdException w:name="Note Heading" w:semiHidden="1" w:unhideWhenUsed="1"/>
+    <w:lsdException w:name="Body Text 2" w:semiHidden="1" w:unhideWhenUsed="1"/>
+    <w:lsdException w:name="Body Text 3" w:semiHidden="1" w:unhideWhenUsed="1"/>
+    <w:lsdException w:name="Body Text Indent 2" w:semiHidden="1" w:unhideWhenUsed="1"/>
+    <w:lsdException w:name="Body Text Indent 3" w:semiHidden="1" w:unhideWhenUsed="1"/>
+    <w:lsdException w:name="Block Text" w:semiHidden="1" w:unhideWhenUsed="1"/>
+    <w:lsdException w:name="Hyperlink" w:semiHidden="1" w:unhideWhenUsed="1"/>
+    <w:lsdException w:name="FollowedHyperlink" w:semiHidden="1" w:unhideWhenUsed="1"/>
+    <w:lsdException w:name="Strong" w:uiPriority="22" w:qFormat="1"/>
+    <w:lsdException w:name="Emphasis" w:uiPriority="20" w:qFormat="1"/>
+    <w:lsdException w:name="Document Map" w:semiHidden="1" w:unhideWhenUsed="1"/>
+    <w:lsdException w:name="Plain Text" w:semiHidden="1" w:unhideWhenUsed="1"/>
+    <w:lsdException w:name="E-mail Signature" w:semiHidden="1" w:unhideWhenUsed="1"/>
+    <w:lsdException w:name="HTML Top of Form" w:semiHidden="1" w:unhideWhenUsed="1"/>
+    <w:lsdException w:name="HTML Bottom of Form" w:semiHidden="1" w:unhideWhenUsed="1"/>
+    <w:lsdException w:name="Normal (Web)" w:semiHidden="1" w:unhideWhenUsed="1"/>
+    <w:lsdException w:name="HTML Acronym" w:semiHidden="1" w:unhideWhenUsed="1"/>
+    <w:lsdException w:name="HTML Address" w:semiHidden="1" w:unhideWhenUsed="1"/>
+    <w:lsdException w:name="HTML Cite" w:semiHidden="1" w:unhideWhenUsed="1"/>
+    <w:lsdException w:name="HTML Code" w:semiHidden="1" w:unhideWhenUsed="1"/>
+    <w:lsdException w:name="HTML Definition" w:semiHidden="1" w:unhideWhenUsed="1"/>
+    <w:lsdException w:name="HTML Keyboard" w:semiHidden="1" w:unhideWhenUsed="1"/>
+    <w:lsdException w:name="HTML Preformatted" w:semiHidden="1" w:unhideWhenUsed="1"/>
+    <w:lsdException w:name="HTML Sample" w:semiHidden="1" w:unhideWhenUsed="1"/>
+    <w:lsdException w:name="HTML Typewriter" w:semiHidden="1" w:unhideWhenUsed="1"/>
+    <w:lsdException w:name="HTML Variable" w:semiHidden="1" w:unhideWhenUsed="1"/>
+    <w:lsdException w:name="Normal Table" w:semiHidden="1" w:unhideWhenUsed="1"/>
+    <w:lsdException w:name="annotation subject" w:semiHidden="1" w:unhideWhenUsed="1"/>
+    <w:lsdException w:name="No List" w:semiHidden="1" w:unhideWhenUsed="1"/>
+    <w:lsdException w:name="Outline List 1" w:semiHidden="1" w:unhideWhenUsed="1"/>
+    <w:lsdException w:name="Outline List 2" w:semiHidden="1" w:unhideWhenUsed="1"/>
+    <w:lsdException w:name="Outline List 3" w:semiHidden="1" w:unhideWhenUsed="1"/>
+    <w:lsdException w:name="Table Simple 1" w:semiHidden="1" w:unhideWhenUsed="1"/>
+    <w:lsdException w:name="Table Simple 2" w:semiHidden="1" w:unhideWhenUsed="1"/>
+    <w:lsdException w:name="Table Simple 3" w:semiHidden="1" w:unhideWhenUsed="1"/>
+    <w:lsdException w:name="Table Classic 1" w:semiHidden="1" w:unhideWhenUsed="1"/>
+    <w:lsdException w:name="Table Classic 2" w:semiHidden="1" w:unhideWhenUsed="1"/>
+    <w:lsdException w:name="Table Classic 3" w:semiHidden="1" w:unhideWhenUsed="1"/>
+    <w:lsdException w:name="Table Classic 4" w:semiHidden="1" w:unhideWhenUsed="1"/>
+    <w:lsdException w:name="Table Colorful 1" w:semiHidden="1" w:unhideWhenUsed="1"/>
+    <w:lsdException w:name="Table Colorful 2" w:semiHidden="1" w:unhideWhenUsed="1"/>
+    <w:lsdException w:name="Table Colorful 3" w:semiHidden="1" w:unhideWhenUsed="1"/>
+    <w:lsdException w:name="Table Columns 1" w:semiHidden="1" w:unhideWhenUsed="1"/>
+    <w:lsdException w:name="Table Columns 2" w:semiHidden="1" w:unhideWhenUsed="1"/>
+    <w:lsdException w:name="Table Columns 3" w:semiHidden="1" w:unhideWhenUsed="1"/>
+    <w:lsdException w:name="Table Columns 4" w:semiHidden="1" w:unhideWhenUsed="1"/>
+    <w:lsdException w:name="Table Columns 5" w:semiHidden="1" w:unhideWhenUsed="1"/>
+    <w:lsdException w:name="Table Grid 1" w:semiHidden="1" w:unhideWhenUsed="1"/>
+    <w:lsdException w:name="Table Grid 2" w:semiHidden="1" w:unhideWhenUsed="1"/>
+    <w:lsdException w:name="Table Grid 3" w:semiHidden="1" w:unhideWhenUsed="1"/>
+    <w:lsdException w:name="Table Grid 4" w:semiHidden="1" w:unhideWhenUsed="1"/>
+    <w:lsdException w:name="Table Grid 5" w:semiHidden="1" w:unhideWhenUsed="1"/>
+    <w:lsdException w:name="Table Grid 6" w:semiHidden="1" w:unhideWhenUsed="1"/>
+    <w:lsdException w:name="Table Grid 7" w:semiHidden="1" w:unhideWhenUsed="1"/>
+    <w:lsdException w:name="Table Grid 8" w:semiHidden="1" w:unhideWhenUsed="1"/>
+    <w:lsdException w:name="Table List 1" w:semiHidden="1" w:unhideWhenUsed="1"/>
+    <w:lsdException w:name="Table List 2" w:semiHidden="1" w:unhideWhenUsed="1"/>
+    <w:lsdException w:name="Table List 3" w:semiHidden="1" w:unhideWhenUsed="1"/>
+    <w:lsdException w:name="Table List 4" w:semiHidden="1" w:unhideWhenUsed="1"/>
+    <w:lsdException w:name="Table List 5" w:semiHidden="1" w:unhideWhenUsed="1"/>
+    <w:lsdException w:name="Table List 6" w:semiHidden="1" w:unhideWhenUsed="1"/>
+    <w:lsdException w:name="Table List 7" w:semiHidden="1" w:unhideWhenUsed="1"/>
+    <w:lsdException w:name="Table List 8" w:semiHidden="1" w:unhideWhenUsed="1"/>
+    <w:lsdException w:name="Table 3D effects 1" w:semiHidden="1" w:unhideWhenUsed="1"/>
+    <w:lsdException w:name="Table 3D effects 2" w:semiHidden="1" w:unhideWhenUsed="1"/>
+    <w:lsdException w:name="Table 3D effects 3" w:semiHidden="1" w:unhideWhenUsed="1"/>
+    <w:lsdException w:name="Table Contemporary" w:semiHidden="1" w:unhideWhenUsed="1"/>
+    <w:lsdException w:name="Table Elegant" w:semiHidden="1" w:unhideWhenUsed="1"/>
+    <w:lsdException w:name="Table Professional" w:semiHidden="1" w:unhideWhenUsed="1"/>
+    <w:lsdException w:name="Table Subtle 1" w:semiHidden="1" w:unhideWhenUsed="1"/>
+    <w:lsdException w:name="Table Subtle 2" w:semiHidden="1" w:unhideWhenUsed="1"/>
+    <w:lsdException w:name="Table Web 1" w:semiHidden="1" w:unhideWhenUsed="1"/>
+    <w:lsdException w:name="Table Web 2" w:semiHidden="1" w:unhideWhenUsed="1"/>
+    <w:lsdException w:name="Table Web 3" w:semiHidden="1" w:unhideWhenUsed="1"/>
+    <w:lsdException w:name="Balloon Text" w:semiHidden="1" w:unhideWhenUsed="1"/>
+    <w:lsdException w:name="Table Grid" w:uiPriority="59"/>
+    <w:lsdException w:name="Table Theme" w:semiHidden="1" w:unhideWhenUsed="1"/>
+    <w:lsdException w:name="Placeholder Text" w:semiHidden="1"/>
+    <w:lsdException w:name="No Spacing" w:uiPriority="1" w:qFormat="1"/>
+    <w:lsdException w:name="Light Shading" w:uiPriority="60"/>
+    <w:lsdException w:name="Light List" w:uiPriority="61"/>
+    <w:lsdException w:name="Light Grid" w:uiPriority="62"/>
+    <w:lsdException w:name="Medium Shading 1" w:uiPriority="63"/>
+    <w:lsdException w:name="Medium Shading 2" w:uiPriority="64"/>
+    <w:lsdException w:name="Medium List 1" w:uiPriority="65"/>
+    <w:lsdException w:name="Medium List 2" w:uiPriority="66"/>
+    <w:lsdException w:name="Medium Grid 1" w:uiPriority="67"/>
+    <w:lsdException w:name="Medium Grid 2" w:uiPriority="68"/>
+    <w:lsdException w:name="Medium Grid 3" w:uiPriority="69"/>
+    <w:lsdException w:name="Dark List" w:uiPriority="70"/>
+    <w:lsdException w:name="Colorful Shading" w:uiPriority="71"/>
+    <w:lsdException w:name="Colorful List" w:uiPriority="72"/>
+    <w:lsdException w:name="Colorful Grid" w:uiPriority="73"/>
+    <w:lsdException w:name="Light Shading Accent 1" w:uiPriority="60"/>
+    <w:lsdException w:name="Light List Accent 1" w:uiPriority="61"/>
+    <w:lsdException w:name="Light Grid Accent 1" w:uiPriority="62"/>
+    <w:lsdException w:name="Medium Shading 1 Accent 1" w:uiPriority="63"/>
+    <w:lsdException w:name="Medium Shading 2 Accent 1" w:uiPriority="64"/>
+    <w:lsdException w:name="Medium List 1 Accent 1" w:uiPriority="65"/>
+    <w:lsdException w:name="Revision" w:semiHidden="1"/>
+    <w:lsdException w:name="List Paragraph" w:uiPriority="34" w:qFormat="1"/>
+    <w:lsdException w:name="Quote" w:uiPriority="29" w:qFormat="1"/>
+    <w:lsdException w:name="Intense Quote" w:uiPriority="30" w:qFormat="1"/>
+    <w:lsdException w:name="Medium List 2 Accent 1" w:uiPriority="66"/>
+    <w:lsdException w:name="Medium Grid 1 Accent 1" w:uiPriority="67"/>
+    <w:lsdException w:name="Medium Grid 2 Accent 1" w:uiPriority="68"/>
+    <w:lsdException w:name="Medium Grid 3 Accent 1" w:uiPriority="69"/>
+    <w:lsdException w:name="Dark List Accent 1" w:uiPriority="70"/>
+    <w:lsdException w:name="Colorful Shading Accent 1" w:uiPriority="71"/>
+    <w:lsdException w:name="Colorful List Accent 1" w:uiPriority="72"/>
+    <w:lsdException w:name="Colorful Grid Accent 1" w:uiPriority="73"/>
+    <w:lsdException w:name="Light Shading Accent 2" w:uiPriority="60"/>
+    <w:lsdException w:name="Light List Accent 2" w:uiPriority="61"/>
+    <w:lsdException w:name="Light Grid Accent 2" w:uiPriority="62"/>
+    <w:lsdException w:name="Medium Shading 1 Accent 2" w:uiPriority="63"/>
+    <w:lsdException w:name="Medium Shading 2 Accent 2" w:uiPriority="64"/>
+    <w:lsdException w:name="Medium List 1 Accent 2" w:uiPriority="65"/>
+    <w:lsdException w:name="Medium List 2 Accent 2" w:uiPriority="66"/>
+    <w:lsdException w:name="Medium Grid 1 Accent 2" w:uiPriority="67"/>
+    <w:lsdException w:name="Medium Grid 2 Accent 2" w:uiPriority="68"/>
+    <w:lsdException w:name="Medium Grid 3 Accent 2" w:uiPriority="69"/>
+    <w:lsdException w:name="Dark List Accent 2" w:uiPriority="70"/>
+    <w:lsdException w:name="Colorful Shading Accent 2" w:uiPriority="71"/>
+    <w:lsdException w:name="Colorful List Accent 2" w:uiPriority="72"/>
+    <w:lsdException w:name="Colorful Grid Accent 2" w:uiPriority="73"/>
+    <w:lsdException w:name="Light Shading Accent 3" w:uiPriority="60"/>
+    <w:lsdException w:name="Light List Accent 3" w:uiPriority="61"/>
+    <w:lsdException w:name="Light Grid Accent 3" w:uiPriority="62"/>
+    <w:lsdException w:name="Medium Shading 1 Accent 3" w:uiPriority="63"/>
+    <w:lsdException w:name="Medium Shading 2 Accent 3" w:uiPriority="64"/>
+    <w:lsdException w:name="Medium List 1 Accent 3" w:uiPriority="65"/>
+    <w:lsdException w:name="Medium List 2 Accent 3" w:uiPriority="66"/>
+    <w:lsdException w:name="Medium Grid 1 Accent 3" w:uiPriority="67"/>
+    <w:lsdException w:name="Medium Grid 2 Accent 3" w:uiPriority="68"/>
+    <w:lsdException w:name="Medium Grid 3 Accent 3" w:uiPriority="69"/>
+    <w:lsdException w:name="Dark List Accent 3" w:uiPriority="70"/>
+    <w:lsdException w:name="Colorful Shading Accent 3" w:uiPriority="71"/>
+    <w:lsdException w:name="Colorful List Accent 3" w:uiPriority="72"/>
+    <w:lsdException w:name="Colorful Grid Accent 3" w:uiPriority="73"/>
+    <w:lsdException w:name="Light Shading Accent 4" w:uiPriority="60"/>
+    <w:lsdException w:name="Light List Accent 4" w:uiPriority="61"/>
+    <w:lsdException w:name="Light Grid Accent 4" w:uiPriority="62"/>
+    <w:lsdException w:name="Medium Shading 1 Accent 4" w:uiPriority="63"/>
+    <w:lsdException w:name="Medium Shading 2 Accent 4" w:uiPriority="64"/>
+    <w:lsdException w:name="Medium List 1 Accent 4" w:uiPriority="65"/>
+    <w:lsdException w:name="Medium List 2 Accent 4" w:uiPriority="66"/>
+    <w:lsdException w:name="Medium Grid 1 Accent 4" w:uiPriority="67"/>
+    <w:lsdException w:name="Medium Grid 2 Accent 4" w:uiPriority="68"/>
+    <w:lsdException w:name="Medium Grid 3 Accent 4" w:uiPriority="69"/>
+    <w:lsdException w:name="Dark List Accent 4" w:uiPriority="70"/>
+    <w:lsdException w:name="Colorful Shading Accent 4" w:uiPriority="71"/>
+    <w:lsdException w:name="Colorful List Accent 4" w:uiPriority="72"/>
+    <w:lsdException w:name="Colorful Grid Accent 4" w:uiPriority="73"/>
+    <w:lsdException w:name="Light Shading Accent 5" w:uiPriority="60"/>
+    <w:lsdException w:name="Light List Accent 5" w:uiPriority="61"/>
+    <w:lsdException w:name="Light Grid Accent 5" w:uiPriority="62"/>
+    <w:lsdException w:name="Medium Shading 1 Accent 5" w:uiPriority="63"/>
+    <w:lsdException w:name="Medium Shading 2 Accent 5" w:uiPriority="64"/>
+    <w:lsdException w:name="Medium List 1 Accent 5" w:uiPriority="65"/>
+    <w:lsdException w:name="Medium List 2 Accent 5" w:uiPriority="66"/>
+    <w:lsdException w:name="Medium Grid 1 Accent 5" w:uiPriority="67"/>
+    <w:lsdException w:name="Medium Grid 2 Accent 5" w:uiPriority="68"/>
+    <w:lsdException w:name="Medium Grid 3 Accent 5" w:uiPriority="69"/>
+    <w:lsdException w:name="Dark List Accent 5" w:uiPriority="70"/>
+    <w:lsdException w:name="Colorful Shading Accent 5" w:uiPriority="71"/>
+    <w:lsdException w:name="Colorful List Accent 5" w:uiPriority="72"/>
+    <w:lsdException w:name="Colorful Grid Accent 5" w:uiPriority="73"/>
+    <w:lsdException w:name="Light Shading Accent 6" w:uiPriority="60"/>
+    <w:lsdException w:name="Light List Accent 6" w:uiPriority="61"/>
+    <w:lsdException w:name="Light Grid Accent 6" w:uiPriority="62"/>
+    <w:lsdException w:name="Medium Shading 1 Accent 6" w:uiPriority="63"/>
+    <w:lsdException w:name="Medium Shading 2 Accent 6" w:uiPriority="64"/>
+    <w:lsdException w:name="Medium List 1 Accent 6" w:uiPriority="65"/>
+    <w:lsdException w:name="Medium List 2 Accent 6" w:uiPriority="66"/>
+    <w:lsdException w:name="Medium Grid 1 Accent 6" w:uiPriority="67"/>
+    <w:lsdException w:name="Medium Grid 2 Accent 6" w:uiPriority="68"/>
+    <w:lsdException w:name="Medium Grid 3 Accent 6" w:uiPriority="69"/>
+    <w:lsdException w:name="Dark List Accent 6" w:uiPriority="70"/>
+    <w:lsdException w:name="Colorful Shading Accent 6" w:uiPriority="71"/>
+    <w:lsdException w:name="Colorful List Accent 6" w:uiPriority="72"/>
+    <w:lsdException w:name="Colorful Grid Accent 6" w:uiPriority="73"/>
+    <w:lsdException w:name="Subtle Emphasis" w:uiPriority="19" w:qFormat="1"/>
+    <w:lsdException w:name="Intense Emphasis" w:uiPriority="21" w:qFormat="1"/>
+    <w:lsdException w:name="Subtle Reference" w:uiPriority="31" w:qFormat="1"/>
+    <w:lsdException w:name="Intense Reference" w:uiPriority="32" w:qFormat="1"/>
+    <w:lsdException w:name="Book Title" w:uiPriority="33" w:qFormat="1"/>
+    <w:lsdException w:name="Bibliography" w:semiHidden="1" w:uiPriority="37" w:unhideWhenUsed="1"/>
+    <w:lsdException w:name="TOC Heading" w:semiHidden="1" w:uiPriority="39" w:unhideWhenUsed="1" w:qFormat="1"/>
+    <w:lsdException w:name="Plain Table 1" w:uiPriority="41"/>
+    <w:lsdException w:name="Plain Table 2" w:uiPriority="42"/>
+    <w:lsdException w:name="Plain Table 3" w:uiPriority="43"/>
+    <w:lsdException w:name="Plain Table 4" w:uiPriority="44"/>
+    <w:lsdException w:name="Plain Table 5" w:uiPriority="45"/>
+    <w:lsdException w:name="Grid Table Light" w:uiPriority="40"/>
+    <w:lsdException w:name="Grid Table 1 Light" w:uiPriority="46"/>
+    <w:lsdException w:name="Grid Table 2" w:uiPriority="47"/>
+    <w:lsdException w:name="Grid Table 3" w:uiPriority="48"/>
+    <w:lsdException w:name="Grid Table 4" w:uiPriority="49"/>
+    <w:lsdException w:name="Grid Table 5 Dark" w:uiPriority="50"/>
+    <w:lsdException w:name="Grid Table 6 Colorful" w:uiPriority="51"/>
+    <w:lsdException w:name="Grid Table 7 Colorful" w:uiPriority="52"/>
+    <w:lsdException w:name="Grid Table 1 Light Accent 1" w:uiPriority="46"/>
+    <w:lsdException w:name="Grid Table 2 Accent 1" w:uiPriority="47"/>
+    <w:lsdException w:name="Grid Table 3 Accent 1" w:uiPriority="48"/>
+    <w:lsdException w:name="Grid Table 4 Accent 1" w:uiPriority="49"/>
+    <w:lsdException w:name="Grid Table 5 Dark Accent 1" w:uiPriority="50"/>
+    <w:lsdException w:name="Grid Table 6 Colorful Accent 1" w:uiPriority="51"/>
+    <w:lsdException w:name="Grid Table 7 Colorful Accent 1" w:uiPriority="52"/>
+    <w:lsdException w:name="Grid Table 1 Light Accent 2" w:uiPriority="46"/>
+    <w:lsdException w:name="Grid Table 2 Accent 2" w:uiPriority="47"/>
+    <w:lsdException w:name="Grid Table 3 Accent 2" w:uiPriority="48"/>
+    <w:lsdException w:name="Grid Table 4 Accent 2" w:uiPriority="49"/>
+    <w:lsdException w:name="Grid Table 5 Dark Accent 2" w:uiPriority="50"/>
+    <w:lsdException w:name="Grid Table 6 Colorful Accent 2" w:uiPriority="51"/>
+    <w:lsdException w:name="Grid Table 7 Colorful Accent 2" w:uiPriority="52"/>
+    <w:lsdException w:name="Grid Table 1 Light Accent 3" w:uiPriority="46"/>
+    <w:lsdException w:name="Grid Table 2 Accent 3" w:uiPriority="47"/>
+    <w:lsdException w:name="Grid Table 3 Accent 3" w:uiPriority="48"/>
+    <w:lsdException w:name="Grid Table 4 Accent 3" w:uiPriority="49"/>
+    <w:lsdException w:name="Grid Table 5 Dark Accent 3" w:uiPriority="50"/>
+    <w:lsdException w:name="Grid Table 6 Colorful Accent 3" w:uiPriority="51"/>
+    <w:lsdException w:name="Grid Table 7 Colorful Accent 3" w:uiPriority="52"/>
+    <w:lsdException w:name="Grid Table 1 Light Accent 4" w:uiPriority="46"/>
+    <w:lsdException w:name="Grid Table 2 Accent 4" w:uiPriority="47"/>
+    <w:lsdException w:name="Grid Table 3 Accent 4" w:uiPriority="48"/>
+    <w:lsdException w:name="Grid Table 4 Accent 4" w:uiPriority="49"/>
+    <w:lsdException w:name="Grid Table 5 Dark Accent 4" w:uiPriority="50"/>
+    <w:lsdException w:name="Grid Table 6 Colorful Accent 4" w:uiPriority="51"/>
+    <w:lsdException w:name="Grid Table 7 Colorful Accent 4" w:uiPriority="52"/>
+    <w:lsdException w:name="Grid Table 1 Light Accent 5" w:uiPriority="46"/>
+    <w:lsdException w:name="Grid Table 2 Accent 5" w:uiPriority="47"/>
+    <w:lsdException w:name="Grid Table 3 Accent 5" w:uiPriority="48"/>
+    <w:lsdException w:name="Grid Table 4 Accent 5" w:uiPriority="49"/>
+    <w:lsdException w:name="Grid Table 5 Dark Accent 5" w:uiPriority="50"/>
+    <w:lsdException w:name="Grid Table 6 Colorful Accent 5" w:uiPriority="51"/>
+    <w:lsdException w:name="Grid Table 7 Colorful Accent 5" w:uiPriority="52"/>
+    <w:lsdException w:name="Grid Table 1 Light Accent 6" w:uiPriority="46"/>
+    <w:lsdException w:name="Grid Table 2 Accent 6" w:uiPriority="47"/>
+    <w:lsdException w:name="Grid Table 3 Accent 6" w:uiPriority="48"/>
+    <w:lsdException w:name="Grid Table 4 Accent 6" w:uiPriority="49"/>
+    <w:lsdException w:name="Grid Table 5 Dark Accent 6" w:uiPriority="50"/>
+    <w:lsdException w:name="Grid Table 6 Colorful Accent 6" w:uiPriority="51"/>
+    <w:lsdException w:name="Grid Table 7 Colorful Accent 6" w:uiPriority="52"/>
+    <w:lsdException w:name="List Table 1 Light" w:uiPriority="46"/>
+    <w:lsdException w:name="List Table 2" w:uiPriority="47"/>
+    <w:lsdException w:name="List Table 3" w:uiPriority="48"/>
+    <w:lsdException w:name="List Table 4" w:uiPriority="49"/>
+    <w:lsdException w:name="List Table 5 Dark" w:uiPriority="50"/>
+    <w:lsdException w:name="List Table 6 Colorful" w:uiPriority="51"/>
+    <w:lsdException w:name="List Table 7 Colorful" w:uiPriority="52"/>
+    <w:lsdException w:name="List Table 1 Light Accent 1" w:uiPriority="46"/>
+    <w:lsdException w:name="List Table 2 Accent 1" w:uiPriority="47"/>
+    <w:lsdException w:name="List Table 3 Accent 1" w:uiPriority="48"/>
+    <w:lsdException w:name="List Table 4 Accent 1" w:uiPriority="49"/>
+    <w:lsdException w:name="List Table 5 Dark Accent 1" w:uiPriority="50"/>
+    <w:lsdException w:name="List Table 6 Colorful Accent 1" w:uiPriority="51"/>
+    <w:lsdException w:name="List Table 7 Colorful Accent 1" w:uiPriority="52"/>
+    <w:lsdException w:name="List Table 1 Light Accent 2" w:uiPriority="46"/>
+    <w:lsdException w:name="List Table 2 Accent 2" w:uiPriority="47"/>
+    <w:lsdException w:name="List Table 3 Accent 2" w:uiPriority="48"/>
+    <w:lsdException w:name="List Table 4 Accent 2" w:uiPriority="49"/>
+    <w:lsdException w:name="List Table 5 Dark Accent 2" w:uiPriority="50"/>
+    <w:lsdException w:name="List Table 6 Colorful Accent 2" w:uiPriority="51"/>
+    <w:lsdException w:name="List Table 7 Colorful Accent 2" w:uiPriority="52"/>
+    <w:lsdException w:name="List Table 1 Light Accent 3" w:uiPriority="46"/>
+    <w:lsdException w:name="List Table 2 Accent 3" w:uiPriority="47"/>
+    <w:lsdException w:name="List Table 3 Accent 3" w:uiPriority="48"/>
+    <w:lsdException w:name="List Table 4 Accent 3" w:uiPriority="49"/>
+    <w:lsdException w:name="List Table 5 Dark Accent 3" w:uiPriority="50"/>
+    <w:lsdException w:name="List Table 6 Colorful Accent 3" w:uiPriority="51"/>
+    <w:lsdException w:name="List Table 7 Colorful Accent 3" w:uiPriority="52"/>
+    <w:lsdException w:name="List Table 1 Light Accent 4" w:uiPriority="46"/>
+    <w:lsdException w:name="List Table 2 Accent 4" w:uiPriority="47"/>
+    <w:lsdException w:name="List Table 3 Accent 4" w:uiPriority="48"/>
+    <w:lsdException w:name="List Table 4 Accent 4" w:uiPriority="49"/>
+    <w:lsdException w:name="List Table 5 Dark Accent 4" w:uiPriority="50"/>
+    <w:lsdException w:name="List Table 6 Colorful Accent 4" w:uiPriority="51"/>
+    <w:lsdException w:name="List Table 7 Colorful Accent 4" w:uiPriority="52"/>
+    <w:lsdException w:name="List Table 1 Light Accent 5" w:uiPriority="46"/>
+    <w:lsdException w:name="List Table 2 Accent 5" w:uiPriority="47"/>
+    <w:lsdException w:name="List Table 3 Accent 5" w:uiPriority="48"/>
+    <w:lsdException w:name="List Table 4 Accent 5" w:uiPriority="49"/>
+    <w:lsdException w:name="List Table 5 Dark Accent 5" w:uiPriority="50"/>
+    <w:lsdException w:name="List Table 6 Colorful Accent 5" w:uiPriority="51"/>
+    <w:lsdException w:name="List Table 7 Colorful Accent 5" w:uiPriority="52"/>
+    <w:lsdException w:name="List Table 1 Light Accent 6" w:uiPriority="46"/>
+    <w:lsdException w:name="List Table 2 Accent 6" w:uiPriority="47"/>
+    <w:lsdException w:name="List Table 3 Accent 6" w:uiPriority="48"/>
+    <w:lsdException w:name="List Table 4 Accent 6" w:uiPriority="49"/>
+    <w:lsdException w:name="List Table 5 Dark Accent 6" w:uiPriority="50"/>
+    <w:lsdException w:name="List Table 6 Colorful Accent 6" w:uiPriority="51"/>
+    <w:lsdException w:name="List Table 7 Colorful Accent 6" w:uiPriority="52"/>
   </w:latentStyles>
   <w:style w:type="paragraph" w:default="1" w:styleId="Normal">
     <w:name w:val="Normal"/>

</xml_diff>